<commit_message>
Updated TA testing framework to use a config file for test runner results.  Added loc/trans/commit to report.  Updated documentation for TA Auto Grader. Changed some variable names to conform to PEP standard.
</commit_message>
<xml_diff>
--- a/6700/TDDAnalysis/Chapter 4 musings.docx
+++ b/6700/TDDAnalysis/Chapter 4 musings.docx
@@ -18,7 +18,19 @@
         <w:rPr>
           <w:rFonts w:cstheme="minorHAnsi"/>
         </w:rPr>
-        <w:t xml:space="preserve"> misunderstood because it is not a well-defined process.  </w:t>
+        <w:t xml:space="preserve"> misunde</w:t>
+      </w:r>
+      <w:r>
+        <w:rPr>
+          <w:rFonts w:cstheme="minorHAnsi"/>
+        </w:rPr>
+        <w:t xml:space="preserve">rstood because it is not a precisely </w:t>
+      </w:r>
+      <w:r>
+        <w:rPr>
+          <w:rFonts w:cstheme="minorHAnsi"/>
+        </w:rPr>
+        <w:t xml:space="preserve">defined process.  </w:t>
       </w:r>
       <w:r>
         <w:rPr>
@@ -30,6 +42,14 @@
         <w:rPr>
           <w:rFonts w:cstheme="minorHAnsi"/>
         </w:rPr>
+        <w:t xml:space="preserve">A second question was “Does TDD produce higher quality code?”  To answer that question, the question of “How is code quality defined and measured?” must be answered.  </w:t>
+      </w:r>
+      <w:bookmarkStart w:id="0" w:name="_GoBack"/>
+      <w:bookmarkEnd w:id="0"/>
+      <w:r>
+        <w:rPr>
+          <w:rFonts w:cstheme="minorHAnsi"/>
+        </w:rPr>
         <w:t>In seeking to</w:t>
       </w:r>
       <w:r>
@@ -72,7 +92,27 @@
         <w:rPr>
           <w:rFonts w:cstheme="minorHAnsi"/>
         </w:rPr>
-        <w:t xml:space="preserve">.  One approach was to consider a hypothesis set forward by Robert Martin called the Transformation Priority Principle.  </w:t>
+        <w:t xml:space="preserve">.  </w:t>
+      </w:r>
+    </w:p>
+    <w:p>
+      <w:pPr>
+        <w:rPr>
+          <w:rFonts w:cstheme="minorHAnsi"/>
+        </w:rPr>
+      </w:pPr>
+    </w:p>
+    <w:p>
+      <w:pPr>
+        <w:rPr>
+          <w:rFonts w:cstheme="minorHAnsi"/>
+        </w:rPr>
+      </w:pPr>
+      <w:r>
+        <w:rPr>
+          <w:rFonts w:cstheme="minorHAnsi"/>
+        </w:rPr>
+        <w:t xml:space="preserve">One approach was to consider a hypothesis set forward by Robert Martin called the Transformation Priority Principle.  </w:t>
       </w:r>
       <w:r>
         <w:rPr>
@@ -111,41 +151,39 @@
         <w:rPr>
           <w:rFonts w:cstheme="minorHAnsi"/>
         </w:rPr>
-        <w:t xml:space="preserve">To understand this premise, the words Transformation and Priority must be examined in the context.  Martin draws a parallel between Transformations and </w:t>
-      </w:r>
-      <w:proofErr w:type="spellStart"/>
-      <w:r>
-        <w:rPr>
-          <w:rFonts w:cstheme="minorHAnsi"/>
-        </w:rPr>
-        <w:t>Refactorings</w:t>
-      </w:r>
-      <w:proofErr w:type="spellEnd"/>
-      <w:r>
-        <w:rPr>
-          <w:rFonts w:cstheme="minorHAnsi"/>
-        </w:rPr>
-        <w:t xml:space="preserve">.  In the red/green/refactor cycle of TDD, a red condition indicates a failing test case, a green condition indicates all test cases currently pass, and refactoring is a situation where the structure of the code is modified or “cleaned up” without changing the behavior of the code.  This “clean up” is designed to make the code more readable and/or maintainable.  Martin Fowler referred to removing “bad smells” in the code.  (Refactoring, Martin Fowler, p.75)  </w:t>
-      </w:r>
-    </w:p>
-    <w:p>
-      <w:pPr>
-        <w:rPr>
-          <w:rFonts w:cstheme="minorHAnsi"/>
-        </w:rPr>
-      </w:pPr>
-    </w:p>
-    <w:p>
-      <w:pPr>
-        <w:rPr>
-          <w:rFonts w:cstheme="minorHAnsi"/>
-        </w:rPr>
-      </w:pPr>
-      <w:r>
-        <w:rPr>
-          <w:rFonts w:cstheme="minorHAnsi"/>
-        </w:rPr>
-        <w:t>Transformations are used to bring the production code from a red condition to a green condition.  They change the behavior of the code without significantly changing the structure of the code.  Martin uses a TDD philosophy “As the tests get more specific, the code gets more generic.  (</w:t>
+        <w:t xml:space="preserve">To understand this premise, the words Transformation and Priority must be examined in the context.  Martin draws a parallel between Transformations and Refactorings.  In the red/green/refactor cycle of TDD, a red condition indicates a failing test case, a green condition indicates all test cases currently pass, and refactoring is a situation where the structure of the code is modified or “cleaned up” without changing the behavior of the code.  This “clean up” is designed to make the code more readable and/or maintainable.  Martin Fowler referred to removing “bad smells” in the code.  (Refactoring, Martin Fowler, p.75)  </w:t>
+      </w:r>
+    </w:p>
+    <w:p>
+      <w:pPr>
+        <w:rPr>
+          <w:rFonts w:cstheme="minorHAnsi"/>
+        </w:rPr>
+      </w:pPr>
+    </w:p>
+    <w:p>
+      <w:pPr>
+        <w:rPr>
+          <w:rFonts w:cstheme="minorHAnsi"/>
+        </w:rPr>
+      </w:pPr>
+      <w:r>
+        <w:rPr>
+          <w:rFonts w:cstheme="minorHAnsi"/>
+        </w:rPr>
+        <w:t>Transformations are used to bring the production code from a red condition to a green condition.  They change the behavior of the code without significantly changing the s</w:t>
+      </w:r>
+      <w:r>
+        <w:rPr>
+          <w:rFonts w:cstheme="minorHAnsi"/>
+        </w:rPr>
+        <w:t>tructure of the code.  Martin describ</w:t>
+      </w:r>
+      <w:r>
+        <w:rPr>
+          <w:rFonts w:cstheme="minorHAnsi"/>
+        </w:rPr>
+        <w:t>es a TDD philosophy “As the tests get more specific, the code gets more generic.  (</w:t>
       </w:r>
       <w:hyperlink r:id="rId6" w:history="1">
         <w:r>
@@ -520,19 +558,8 @@
         <w:rPr>
           <w:rFonts w:cstheme="minorHAnsi"/>
         </w:rPr>
-        <w:t>In</w:t>
-      </w:r>
-      <w:r>
-        <w:rPr>
-          <w:rFonts w:cstheme="minorHAnsi"/>
-        </w:rPr>
-        <w:t xml:space="preserve"> a later video, the list was simpl</w:t>
-      </w:r>
-      <w:r>
-        <w:rPr>
-          <w:rFonts w:cstheme="minorHAnsi"/>
-        </w:rPr>
-        <w:t>ified to this (</w:t>
+        <w:lastRenderedPageBreak/>
+        <w:t>In a later video, the list was simplified to this (</w:t>
       </w:r>
       <w:r>
         <w:rPr>
@@ -611,7 +638,6 @@
           <w:sz w:val="24"/>
           <w:szCs w:val="24"/>
         </w:rPr>
-        <w:lastRenderedPageBreak/>
         <w:t>Constant to Variable</w:t>
       </w:r>
     </w:p>
@@ -722,25 +748,7 @@
           <w:sz w:val="24"/>
           <w:szCs w:val="24"/>
         </w:rPr>
-        <w:t xml:space="preserve">If </w:t>
-      </w:r>
-      <w:proofErr w:type="spellStart"/>
-      <w:r>
-        <w:rPr>
-          <w:rFonts w:cstheme="minorHAnsi"/>
-          <w:sz w:val="24"/>
-          <w:szCs w:val="24"/>
-        </w:rPr>
-        <w:t>to</w:t>
-      </w:r>
-      <w:proofErr w:type="spellEnd"/>
-      <w:r>
-        <w:rPr>
-          <w:rFonts w:cstheme="minorHAnsi"/>
-          <w:sz w:val="24"/>
-          <w:szCs w:val="24"/>
-        </w:rPr>
-        <w:t xml:space="preserve"> While</w:t>
+        <w:t>If to While</w:t>
       </w:r>
     </w:p>
     <w:p>
@@ -756,7 +764,6 @@
           <w:szCs w:val="24"/>
         </w:rPr>
       </w:pPr>
-      <w:proofErr w:type="spellStart"/>
       <w:r>
         <w:rPr>
           <w:rFonts w:cstheme="minorHAnsi"/>
@@ -765,7 +772,6 @@
         </w:rPr>
         <w:t>Recurse</w:t>
       </w:r>
-      <w:proofErr w:type="spellEnd"/>
     </w:p>
     <w:p>
       <w:pPr>
@@ -856,21 +862,7 @@
         <w:rPr>
           <w:rFonts w:cstheme="minorHAnsi"/>
         </w:rPr>
-        <w:t xml:space="preserve">  </w:t>
-      </w:r>
-      <w:proofErr w:type="gramStart"/>
-      <w:r>
-        <w:rPr>
-          <w:rFonts w:cstheme="minorHAnsi"/>
-        </w:rPr>
-        <w:t>So</w:t>
-      </w:r>
-      <w:proofErr w:type="gramEnd"/>
-      <w:r>
-        <w:rPr>
-          <w:rFonts w:cstheme="minorHAnsi"/>
-        </w:rPr>
-        <w:t xml:space="preserve"> to a certain degree it addresses the question of “What next?”</w:t>
+        <w:t xml:space="preserve">  So to a certain degree it addresses the question of “What next?”</w:t>
       </w:r>
     </w:p>
     <w:p>
@@ -884,19 +876,7 @@
         <w:rPr>
           <w:rFonts w:asciiTheme="minorHAnsi" w:hAnsiTheme="minorHAnsi" w:cstheme="minorHAnsi"/>
         </w:rPr>
-        <w:t>Micah Martin wri</w:t>
-      </w:r>
-      <w:r>
-        <w:rPr>
-          <w:rFonts w:asciiTheme="minorHAnsi" w:hAnsiTheme="minorHAnsi" w:cstheme="minorHAnsi"/>
-        </w:rPr>
-        <w:t xml:space="preserve">tes the following in his blog: </w:t>
-      </w:r>
-      <w:r>
-        <w:rPr>
-          <w:rFonts w:asciiTheme="minorHAnsi" w:hAnsiTheme="minorHAnsi" w:cstheme="minorHAnsi"/>
-        </w:rPr>
-        <w:t>“As I pondered these transformations, I found it simpler to think about them in terms of the resulting code, and that led me to the short list below.</w:t>
+        <w:t>Micah Martin writes the following in his blog: “As I pondered these transformations, I found it simpler to think about them in terms of the resulting code, and that led me to the short list below.</w:t>
       </w:r>
     </w:p>
     <w:p>
@@ -910,19 +890,11 @@
           <w:rFonts w:eastAsia="Times New Roman" w:cstheme="minorHAnsi"/>
         </w:rPr>
       </w:pPr>
-      <w:proofErr w:type="gramStart"/>
       <w:r>
         <w:rPr>
           <w:rFonts w:eastAsia="Times New Roman" w:cstheme="minorHAnsi"/>
         </w:rPr>
-        <w:t>constant :</w:t>
-      </w:r>
-      <w:proofErr w:type="gramEnd"/>
-      <w:r>
-        <w:rPr>
-          <w:rFonts w:eastAsia="Times New Roman" w:cstheme="minorHAnsi"/>
-        </w:rPr>
-        <w:t xml:space="preserve"> a value</w:t>
+        <w:t>constant : a value</w:t>
       </w:r>
     </w:p>
     <w:p>
@@ -936,19 +908,11 @@
           <w:rFonts w:eastAsia="Times New Roman" w:cstheme="minorHAnsi"/>
         </w:rPr>
       </w:pPr>
-      <w:proofErr w:type="gramStart"/>
       <w:r>
         <w:rPr>
           <w:rFonts w:eastAsia="Times New Roman" w:cstheme="minorHAnsi"/>
         </w:rPr>
-        <w:t>scalar :</w:t>
-      </w:r>
-      <w:proofErr w:type="gramEnd"/>
-      <w:r>
-        <w:rPr>
-          <w:rFonts w:eastAsia="Times New Roman" w:cstheme="minorHAnsi"/>
-        </w:rPr>
-        <w:t xml:space="preserve"> a local binding, or variable</w:t>
+        <w:t>scalar : a local binding, or variable</w:t>
       </w:r>
     </w:p>
     <w:p>
@@ -962,19 +926,11 @@
           <w:rFonts w:eastAsia="Times New Roman" w:cstheme="minorHAnsi"/>
         </w:rPr>
       </w:pPr>
-      <w:proofErr w:type="gramStart"/>
       <w:r>
         <w:rPr>
           <w:rFonts w:eastAsia="Times New Roman" w:cstheme="minorHAnsi"/>
         </w:rPr>
-        <w:t>invocation :</w:t>
-      </w:r>
-      <w:proofErr w:type="gramEnd"/>
-      <w:r>
-        <w:rPr>
-          <w:rFonts w:eastAsia="Times New Roman" w:cstheme="minorHAnsi"/>
-        </w:rPr>
-        <w:t xml:space="preserve"> calling a function/method</w:t>
+        <w:t>invocation : calling a function/method</w:t>
       </w:r>
     </w:p>
     <w:p>
@@ -988,28 +944,12 @@
           <w:rFonts w:eastAsia="Times New Roman" w:cstheme="minorHAnsi"/>
         </w:rPr>
       </w:pPr>
-      <w:proofErr w:type="gramStart"/>
       <w:r>
         <w:rPr>
           <w:rFonts w:eastAsia="Times New Roman" w:cstheme="minorHAnsi"/>
         </w:rPr>
-        <w:t>conditional :</w:t>
-      </w:r>
-      <w:proofErr w:type="gramEnd"/>
-      <w:r>
-        <w:rPr>
-          <w:rFonts w:eastAsia="Times New Roman" w:cstheme="minorHAnsi"/>
-        </w:rPr>
-        <w:t xml:space="preserve"> if/switch/case/</w:t>
-      </w:r>
-      <w:proofErr w:type="spellStart"/>
-      <w:r>
-        <w:rPr>
-          <w:rFonts w:eastAsia="Times New Roman" w:cstheme="minorHAnsi"/>
-        </w:rPr>
-        <w:t>cond</w:t>
-      </w:r>
-      <w:proofErr w:type="spellEnd"/>
+        <w:t>conditional : if/switch/case/cond</w:t>
+      </w:r>
     </w:p>
     <w:p>
       <w:pPr>
@@ -1026,21 +966,7 @@
         <w:rPr>
           <w:rFonts w:eastAsia="Times New Roman" w:cstheme="minorHAnsi"/>
         </w:rPr>
-        <w:t xml:space="preserve">while </w:t>
-      </w:r>
-      <w:proofErr w:type="gramStart"/>
-      <w:r>
-        <w:rPr>
-          <w:rFonts w:eastAsia="Times New Roman" w:cstheme="minorHAnsi"/>
-        </w:rPr>
-        <w:t>loop :</w:t>
-      </w:r>
-      <w:proofErr w:type="gramEnd"/>
-      <w:r>
-        <w:rPr>
-          <w:rFonts w:eastAsia="Times New Roman" w:cstheme="minorHAnsi"/>
-        </w:rPr>
-        <w:t xml:space="preserve"> applies to for loops as well</w:t>
+        <w:t>while loop : applies to for loops as well</w:t>
       </w:r>
     </w:p>
     <w:p>
@@ -1054,45 +980,25 @@
           <w:rFonts w:eastAsia="Times New Roman" w:cstheme="minorHAnsi"/>
         </w:rPr>
       </w:pPr>
-      <w:proofErr w:type="gramStart"/>
       <w:r>
         <w:rPr>
           <w:rFonts w:eastAsia="Times New Roman" w:cstheme="minorHAnsi"/>
         </w:rPr>
-        <w:t>assignment :</w:t>
-      </w:r>
-      <w:proofErr w:type="gramEnd"/>
-      <w:r>
+        <w:t>assignment : replacing the value of a variable”</w:t>
+      </w:r>
+    </w:p>
+    <w:p>
+      <w:pPr>
+        <w:spacing w:before="100" w:beforeAutospacing="1" w:after="100" w:afterAutospacing="1"/>
         <w:rPr>
           <w:rFonts w:eastAsia="Times New Roman" w:cstheme="minorHAnsi"/>
         </w:rPr>
-        <w:t xml:space="preserve"> replacing the value of a variable”</w:t>
-      </w:r>
-    </w:p>
-    <w:p>
-      <w:pPr>
-        <w:spacing w:before="100" w:beforeAutospacing="1" w:after="100" w:afterAutospacing="1"/>
+      </w:pPr>
+      <w:r>
         <w:rPr>
           <w:rFonts w:eastAsia="Times New Roman" w:cstheme="minorHAnsi"/>
         </w:rPr>
-      </w:pPr>
-      <w:r>
-        <w:rPr>
-          <w:rFonts w:eastAsia="Times New Roman" w:cstheme="minorHAnsi"/>
-        </w:rPr>
-        <w:t>(</w:t>
-      </w:r>
-      <w:r>
-        <w:rPr>
-          <w:rFonts w:eastAsia="Times New Roman" w:cstheme="minorHAnsi"/>
-        </w:rPr>
-        <w:t>http://blog.8thlight.com/micah-martin/2012/11/17/transformation-priority-premise-applied.html</w:t>
-      </w:r>
-      <w:r>
-        <w:rPr>
-          <w:rFonts w:eastAsia="Times New Roman" w:cstheme="minorHAnsi"/>
-        </w:rPr>
-        <w:t>)</w:t>
+        <w:t>(http://blog.8thlight.com/micah-martin/2012/11/17/transformation-priority-premise-applied.html)</w:t>
       </w:r>
     </w:p>
     <w:p>
@@ -1157,25 +1063,7 @@
         <w:rPr>
           <w:rFonts w:cstheme="minorHAnsi"/>
         </w:rPr>
-        <w:t xml:space="preserve"> was</w:t>
-      </w:r>
-      <w:r>
-        <w:rPr>
-          <w:rFonts w:cstheme="minorHAnsi"/>
-        </w:rPr>
-        <w:t xml:space="preserve"> to test this hypothesis using the Software Process class</w:t>
-      </w:r>
-      <w:r>
-        <w:rPr>
-          <w:rFonts w:cstheme="minorHAnsi"/>
-        </w:rPr>
-        <w:t xml:space="preserve"> (CS 6700)</w:t>
-      </w:r>
-      <w:r>
-        <w:rPr>
-          <w:rFonts w:cstheme="minorHAnsi"/>
-        </w:rPr>
-        <w:t xml:space="preserve">.  After being instructed on TDD (without the additional Transformation </w:t>
+        <w:t xml:space="preserve"> was to test this hypothesis using the Software Process class (CS 6700).  After being instructed on TDD (without the additional Transformation </w:t>
       </w:r>
       <w:r>
         <w:rPr>
@@ -1187,148 +1075,107 @@
         <w:rPr>
           <w:rFonts w:cstheme="minorHAnsi"/>
         </w:rPr>
-        <w:t>list), t</w:t>
-      </w:r>
-      <w:r>
-        <w:rPr>
-          <w:rFonts w:cstheme="minorHAnsi"/>
-        </w:rPr>
-        <w:t>he class was to</w:t>
-      </w:r>
-      <w:r>
-        <w:rPr>
-          <w:rFonts w:cstheme="minorHAnsi"/>
-        </w:rPr>
-        <w:t xml:space="preserve"> use TDD to develop a series of homework as</w:t>
-      </w:r>
-      <w:r>
-        <w:rPr>
-          <w:rFonts w:cstheme="minorHAnsi"/>
-        </w:rPr>
-        <w:t>signments.  The assignments would</w:t>
-      </w:r>
-      <w:r>
-        <w:rPr>
-          <w:rFonts w:cstheme="minorHAnsi"/>
-        </w:rPr>
-        <w:t xml:space="preserve"> increase </w:t>
-      </w:r>
-      <w:r>
-        <w:rPr>
-          <w:rFonts w:cstheme="minorHAnsi"/>
-        </w:rPr>
-        <w:lastRenderedPageBreak/>
-        <w:t>in complexity over the course of the semester.  After 3 home</w:t>
-      </w:r>
-      <w:r>
-        <w:rPr>
-          <w:rFonts w:cstheme="minorHAnsi"/>
-        </w:rPr>
-        <w:t>work assignments, the class would</w:t>
-      </w:r>
-      <w:r>
-        <w:rPr>
-          <w:rFonts w:cstheme="minorHAnsi"/>
-        </w:rPr>
-        <w:t xml:space="preserve"> receive further TDD instruction including the Transformation List and be instructed to use the list </w:t>
-      </w:r>
-      <w:r>
-        <w:rPr>
-          <w:rFonts w:cstheme="minorHAnsi"/>
-        </w:rPr>
-        <w:t>as a guideline for mov</w:t>
-      </w:r>
-      <w:r>
-        <w:rPr>
-          <w:rFonts w:cstheme="minorHAnsi"/>
-        </w:rPr>
-        <w:t xml:space="preserve">ing from red to green.  </w:t>
-      </w:r>
-    </w:p>
-    <w:p>
-      <w:pPr>
-        <w:rPr>
-          <w:rFonts w:cstheme="minorHAnsi"/>
-        </w:rPr>
-      </w:pPr>
-    </w:p>
-    <w:p>
-      <w:pPr>
-        <w:rPr>
-          <w:rFonts w:cstheme="minorHAnsi"/>
-        </w:rPr>
-      </w:pPr>
-      <w:r>
-        <w:rPr>
-          <w:rFonts w:cstheme="minorHAnsi"/>
-        </w:rPr>
-        <w:t xml:space="preserve">The normal development platform for Software Process is the IDE Eclipse along with the Python scripting language.  </w:t>
-      </w:r>
-      <w:r>
-        <w:rPr>
-          <w:rFonts w:cstheme="minorHAnsi"/>
-        </w:rPr>
-        <w:t xml:space="preserve">Students </w:t>
-      </w:r>
-      <w:r>
-        <w:rPr>
-          <w:rFonts w:cstheme="minorHAnsi"/>
-        </w:rPr>
-        <w:t>use</w:t>
-      </w:r>
-      <w:r>
-        <w:rPr>
-          <w:rFonts w:cstheme="minorHAnsi"/>
-        </w:rPr>
-        <w:t>d</w:t>
-      </w:r>
-      <w:r>
-        <w:rPr>
-          <w:rFonts w:cstheme="minorHAnsi"/>
-        </w:rPr>
-        <w:t xml:space="preserve"> the version control software git, integrated into Eclipse, to create a local repository of </w:t>
-      </w:r>
-      <w:r>
-        <w:rPr>
-          <w:rFonts w:cstheme="minorHAnsi"/>
-        </w:rPr>
-        <w:t>their Python code.  They were</w:t>
-      </w:r>
-      <w:r>
-        <w:rPr>
-          <w:rFonts w:cstheme="minorHAnsi"/>
-        </w:rPr>
-        <w:t xml:space="preserve"> instructed to commit their code after every TDD </w:t>
-      </w:r>
-      <w:r>
-        <w:rPr>
-          <w:rFonts w:cstheme="minorHAnsi"/>
-        </w:rPr>
-        <w:t xml:space="preserve">red and </w:t>
-      </w:r>
-      <w:r>
-        <w:rPr>
-          <w:rFonts w:cstheme="minorHAnsi"/>
-        </w:rPr>
-        <w:t xml:space="preserve">green light.  </w:t>
-      </w:r>
-      <w:r>
-        <w:rPr>
-          <w:rFonts w:cstheme="minorHAnsi"/>
-        </w:rPr>
-        <w:t xml:space="preserve">An Eclipse plug-in was written that provided buttons the students pressed that would </w:t>
-      </w:r>
-      <w:r>
-        <w:rPr>
-          <w:rFonts w:cstheme="minorHAnsi"/>
-        </w:rPr>
-        <w:t xml:space="preserve">run their code, and also </w:t>
-      </w:r>
-      <w:r>
-        <w:rPr>
-          <w:rFonts w:cstheme="minorHAnsi"/>
-        </w:rPr>
-        <w:t xml:space="preserve">automatically submit their code to the git repository with </w:t>
+        <w:t xml:space="preserve">list), the class was to use TDD to develop a series of homework assignments.  The assignments would increase in complexity over the course of the semester.  After 3 homework assignments, the class would receive further TDD instruction including the Transformation List and be instructed to use the list as a guideline for moving from red to green.  </w:t>
+      </w:r>
+    </w:p>
+    <w:p>
+      <w:pPr>
+        <w:rPr>
+          <w:rFonts w:cstheme="minorHAnsi"/>
+        </w:rPr>
+      </w:pPr>
+    </w:p>
+    <w:p>
+      <w:pPr>
+        <w:rPr>
+          <w:rFonts w:cstheme="minorHAnsi"/>
+        </w:rPr>
+      </w:pPr>
+      <w:r>
+        <w:rPr>
+          <w:rFonts w:cstheme="minorHAnsi"/>
+        </w:rPr>
+        <w:t xml:space="preserve">The normal development platform for Software Process is the IDE Eclipse along with the Python scripting language.  Students used the version control software git, integrated into Eclipse, to create a local repository of their Python code.  They were instructed to commit their code after every TDD red and green light.  </w:t>
+      </w:r>
+      <w:r>
+        <w:rPr>
+          <w:rFonts w:cstheme="minorHAnsi"/>
+        </w:rPr>
+        <w:t xml:space="preserve">The students initially submitted the entire git repository, and in later semesters pushed their code to Github.  </w:t>
+      </w:r>
+    </w:p>
+    <w:p>
+      <w:pPr>
+        <w:rPr>
+          <w:rFonts w:cstheme="minorHAnsi"/>
+        </w:rPr>
+      </w:pPr>
+    </w:p>
+    <w:p>
+      <w:pPr>
+        <w:rPr>
+          <w:rFonts w:cstheme="minorHAnsi"/>
+        </w:rPr>
+      </w:pPr>
+      <w:r>
+        <w:rPr>
+          <w:rFonts w:cstheme="minorHAnsi"/>
+        </w:rPr>
+        <w:t>The approach was first used in Fall of 2014, but only a small percentage of the students followed the directions closely enough to generate usable data.  In an attempt to bypass dependency on the students, a</w:t>
+      </w:r>
+      <w:r>
+        <w:rPr>
+          <w:rFonts w:cstheme="minorHAnsi"/>
+        </w:rPr>
+        <w:t xml:space="preserve">n Eclipse plug-in was written that provided buttons the students pressed </w:t>
+      </w:r>
+      <w:r>
+        <w:rPr>
+          <w:rFonts w:cstheme="minorHAnsi"/>
+        </w:rPr>
+        <w:t>to</w:t>
+      </w:r>
+      <w:r>
+        <w:rPr>
+          <w:rFonts w:cstheme="minorHAnsi"/>
+        </w:rPr>
+        <w:t xml:space="preserve"> </w:t>
+      </w:r>
+      <w:r>
+        <w:rPr>
+          <w:rFonts w:cstheme="minorHAnsi"/>
+        </w:rPr>
+        <w:t xml:space="preserve">run their code, and </w:t>
+      </w:r>
+      <w:r>
+        <w:rPr>
+          <w:rFonts w:cstheme="minorHAnsi"/>
+        </w:rPr>
+        <w:t xml:space="preserve">it would </w:t>
+      </w:r>
+      <w:r>
+        <w:rPr>
+          <w:rFonts w:cstheme="minorHAnsi"/>
+        </w:rPr>
+        <w:t xml:space="preserve">also </w:t>
+      </w:r>
+      <w:r>
+        <w:rPr>
+          <w:rFonts w:cstheme="minorHAnsi"/>
+        </w:rPr>
+        <w:t xml:space="preserve">automatically submit their code to </w:t>
+      </w:r>
+      <w:r>
+        <w:rPr>
+          <w:rFonts w:cstheme="minorHAnsi"/>
+        </w:rPr>
+        <w:t>a</w:t>
+      </w:r>
+      <w:r>
+        <w:rPr>
+          <w:rFonts w:cstheme="minorHAnsi"/>
+        </w:rPr>
+        <w:t xml:space="preserve"> git repository with </w:t>
       </w:r>
       <w:r>
         <w:rPr>
@@ -1346,45 +1193,27 @@
         <w:rPr>
           <w:rFonts w:cstheme="minorHAnsi"/>
         </w:rPr>
-        <w:t xml:space="preserve">The students initially </w:t>
-      </w:r>
-      <w:r>
-        <w:rPr>
-          <w:rFonts w:cstheme="minorHAnsi"/>
-        </w:rPr>
-        <w:t>submit</w:t>
-      </w:r>
-      <w:r>
-        <w:rPr>
-          <w:rFonts w:cstheme="minorHAnsi"/>
-        </w:rPr>
-        <w:t>ted</w:t>
-      </w:r>
-      <w:r>
-        <w:rPr>
-          <w:rFonts w:cstheme="minorHAnsi"/>
-        </w:rPr>
-        <w:t xml:space="preserve"> the entire git repository</w:t>
-      </w:r>
-      <w:r>
-        <w:rPr>
-          <w:rFonts w:cstheme="minorHAnsi"/>
-        </w:rPr>
-        <w:t xml:space="preserve">, and in later semesters pushed their code to </w:t>
-      </w:r>
-      <w:proofErr w:type="spellStart"/>
-      <w:r>
-        <w:rPr>
-          <w:rFonts w:cstheme="minorHAnsi"/>
-        </w:rPr>
-        <w:t>Github</w:t>
-      </w:r>
-      <w:proofErr w:type="spellEnd"/>
-      <w:r>
-        <w:rPr>
-          <w:rFonts w:cstheme="minorHAnsi"/>
-        </w:rPr>
-        <w:t xml:space="preserve">.  </w:t>
+        <w:t>The plug-in was first used in the Fall of 2015, but an upgrade to Eclipse after the semester began caused the plug-in results to be inconsistent, so again valid data was limited.</w:t>
+      </w:r>
+    </w:p>
+    <w:p>
+      <w:pPr>
+        <w:rPr>
+          <w:rFonts w:cstheme="minorHAnsi"/>
+        </w:rPr>
+      </w:pPr>
+    </w:p>
+    <w:p>
+      <w:pPr>
+        <w:rPr>
+          <w:rFonts w:cstheme="minorHAnsi"/>
+        </w:rPr>
+      </w:pPr>
+      <w:r>
+        <w:rPr>
+          <w:rFonts w:cstheme="minorHAnsi"/>
+        </w:rPr>
+        <w:t xml:space="preserve">Spring and Fall of 2016 saw continued issues either with students following the instructions completely or with the plug-in itself.  In Fall of 2016, a student ported the plug-in to PyCharm and used it there successfully.  In the Spring of 2017, CS 6700 switch over to use the PyCharm IDE and a sufficient amount of data was finally collected.  </w:t>
       </w:r>
     </w:p>
     <w:p>
@@ -1406,31 +1235,7 @@
         <w:rPr>
           <w:rFonts w:cstheme="minorHAnsi"/>
         </w:rPr>
-        <w:t xml:space="preserve">Custom code was written in Python to provide </w:t>
-      </w:r>
-      <w:r>
-        <w:rPr>
-          <w:rFonts w:cstheme="minorHAnsi"/>
-        </w:rPr>
-        <w:t>automated examination of the git logs</w:t>
-      </w:r>
-      <w:r>
-        <w:rPr>
-          <w:rFonts w:cstheme="minorHAnsi"/>
-        </w:rPr>
-        <w:t xml:space="preserve">.  The initial approach was to evaluate the transformations that occurred in each commit.  Key words and </w:t>
-      </w:r>
-      <w:r>
-        <w:rPr>
-          <w:rFonts w:cstheme="minorHAnsi"/>
-        </w:rPr>
-        <w:t xml:space="preserve">symbols </w:t>
-      </w:r>
-      <w:r>
-        <w:rPr>
-          <w:rFonts w:cstheme="minorHAnsi"/>
-        </w:rPr>
-        <w:t xml:space="preserve">were used </w:t>
+        <w:t xml:space="preserve">Custom code was written in Python to provide automated examination of the git logs.  The initial approach was to evaluate the transformations that occurred in each commit.  Key words and symbols were used </w:t>
       </w:r>
       <w:r>
         <w:rPr>
@@ -1442,37 +1247,7 @@
         <w:rPr>
           <w:rFonts w:cstheme="minorHAnsi"/>
         </w:rPr>
-        <w:t>the</w:t>
-      </w:r>
-      <w:r>
-        <w:rPr>
-          <w:rFonts w:cstheme="minorHAnsi"/>
-        </w:rPr>
-        <w:t xml:space="preserve"> git log </w:t>
-      </w:r>
-      <w:r>
-        <w:rPr>
-          <w:rFonts w:cstheme="minorHAnsi"/>
-        </w:rPr>
-        <w:t>to analyze</w:t>
-      </w:r>
-      <w:r>
-        <w:rPr>
-          <w:rFonts w:cstheme="minorHAnsi"/>
-        </w:rPr>
-        <w:t xml:space="preserve"> for transformations</w:t>
-      </w:r>
-      <w:r>
-        <w:rPr>
-          <w:rFonts w:cstheme="minorHAnsi"/>
-        </w:rPr>
-        <w:t>.  Git logs contain only the incremental change from one commit to the next.  Lines that were added in the commit have a leading plus sign in front of them, deleted lines lead with a minus sign.  Below is a table showing how the various keywords and symbols were interpreted to determine the specific transformation</w:t>
-      </w:r>
-      <w:r>
-        <w:rPr>
-          <w:rFonts w:cstheme="minorHAnsi"/>
-        </w:rPr>
-        <w:t>:</w:t>
+        <w:t>the git log to analyze for transformations.  Git logs contain only the incremental change from one commit to the next.  Lines that were added in the commit have a leading plus sign in front of them, deleted lines lead with a minus sign.  Below is a table showing how the various keywords and symbols were interpreted to determine the specific transformation:</w:t>
       </w:r>
     </w:p>
     <w:p>
@@ -1665,122 +1440,58 @@
                 <w:sz w:val="24"/>
                 <w:szCs w:val="24"/>
               </w:rPr>
-              <w:t>-</w:t>
-            </w:r>
-            <w:r>
-              <w:rPr>
-                <w:rFonts w:cstheme="minorHAnsi"/>
-                <w:sz w:val="24"/>
-                <w:szCs w:val="24"/>
-              </w:rPr>
-              <w:t xml:space="preserve"> </w:t>
-            </w:r>
-            <w:r>
-              <w:rPr>
-                <w:rFonts w:cstheme="minorHAnsi"/>
-                <w:sz w:val="24"/>
-                <w:szCs w:val="24"/>
-              </w:rPr>
-              <w:t>pass</w:t>
-            </w:r>
-          </w:p>
-          <w:p>
-            <w:pPr>
-              <w:rPr>
-                <w:rFonts w:cstheme="minorHAnsi"/>
-                <w:sz w:val="24"/>
-                <w:szCs w:val="24"/>
-              </w:rPr>
-            </w:pPr>
-            <w:r>
-              <w:rPr>
-                <w:rFonts w:cstheme="minorHAnsi"/>
-                <w:sz w:val="24"/>
-                <w:szCs w:val="24"/>
-              </w:rPr>
-              <w:t>-</w:t>
-            </w:r>
-            <w:r>
-              <w:rPr>
-                <w:rFonts w:cstheme="minorHAnsi"/>
-                <w:sz w:val="24"/>
-                <w:szCs w:val="24"/>
-              </w:rPr>
-              <w:t xml:space="preserve"> </w:t>
-            </w:r>
-            <w:r>
-              <w:rPr>
-                <w:rFonts w:cstheme="minorHAnsi"/>
-                <w:sz w:val="24"/>
-                <w:szCs w:val="24"/>
-              </w:rPr>
-              <w:t>return None</w:t>
-            </w:r>
-          </w:p>
-          <w:p>
-            <w:pPr>
-              <w:rPr>
-                <w:rFonts w:cstheme="minorHAnsi"/>
-                <w:sz w:val="24"/>
-                <w:szCs w:val="24"/>
-              </w:rPr>
-            </w:pPr>
-            <w:r>
-              <w:rPr>
-                <w:rFonts w:cstheme="minorHAnsi"/>
-                <w:sz w:val="24"/>
-                <w:szCs w:val="24"/>
-              </w:rPr>
-              <w:t>-</w:t>
-            </w:r>
-            <w:r>
-              <w:rPr>
-                <w:rFonts w:cstheme="minorHAnsi"/>
-                <w:sz w:val="24"/>
-                <w:szCs w:val="24"/>
-              </w:rPr>
-              <w:t xml:space="preserve"> </w:t>
-            </w:r>
-            <w:r>
-              <w:rPr>
-                <w:rFonts w:cstheme="minorHAnsi"/>
-                <w:sz w:val="24"/>
-                <w:szCs w:val="24"/>
-              </w:rPr>
-              <w:t>return</w:t>
-            </w:r>
-          </w:p>
-          <w:p>
-            <w:pPr>
-              <w:rPr>
-                <w:rFonts w:cstheme="minorHAnsi"/>
-                <w:sz w:val="24"/>
-                <w:szCs w:val="24"/>
-              </w:rPr>
-            </w:pPr>
-            <w:r>
-              <w:rPr>
-                <w:rFonts w:cstheme="minorHAnsi"/>
-                <w:sz w:val="24"/>
-                <w:szCs w:val="24"/>
-              </w:rPr>
-              <w:t>+</w:t>
-            </w:r>
-            <w:r>
-              <w:rPr>
-                <w:rFonts w:cstheme="minorHAnsi"/>
-                <w:sz w:val="24"/>
-                <w:szCs w:val="24"/>
-              </w:rPr>
-              <w:t xml:space="preserve"> </w:t>
-            </w:r>
-            <w:r>
-              <w:rPr>
-                <w:rFonts w:cstheme="minorHAnsi"/>
-                <w:sz w:val="24"/>
-                <w:szCs w:val="24"/>
-              </w:rPr>
-              <w:t>return with a number, or a string literal, or empty list</w:t>
+              <w:t>- pass</w:t>
+            </w:r>
+          </w:p>
+          <w:p>
+            <w:pPr>
+              <w:rPr>
+                <w:rFonts w:cstheme="minorHAnsi"/>
+                <w:sz w:val="24"/>
+                <w:szCs w:val="24"/>
+              </w:rPr>
+            </w:pPr>
+            <w:r>
+              <w:rPr>
+                <w:rFonts w:cstheme="minorHAnsi"/>
+                <w:sz w:val="24"/>
+                <w:szCs w:val="24"/>
+              </w:rPr>
+              <w:t>- return None</w:t>
+            </w:r>
+          </w:p>
+          <w:p>
+            <w:pPr>
+              <w:rPr>
+                <w:rFonts w:cstheme="minorHAnsi"/>
+                <w:sz w:val="24"/>
+                <w:szCs w:val="24"/>
+              </w:rPr>
+            </w:pPr>
+            <w:r>
+              <w:rPr>
+                <w:rFonts w:cstheme="minorHAnsi"/>
+                <w:sz w:val="24"/>
+                <w:szCs w:val="24"/>
+              </w:rPr>
+              <w:t>- return</w:t>
+            </w:r>
+          </w:p>
+          <w:p>
+            <w:pPr>
+              <w:rPr>
+                <w:rFonts w:cstheme="minorHAnsi"/>
+                <w:sz w:val="24"/>
+                <w:szCs w:val="24"/>
+              </w:rPr>
+            </w:pPr>
+            <w:r>
+              <w:rPr>
+                <w:rFonts w:cstheme="minorHAnsi"/>
+                <w:sz w:val="24"/>
+                <w:szCs w:val="24"/>
+              </w:rPr>
+              <w:t>+ return with a number, or a string literal, or empty list</w:t>
             </w:r>
           </w:p>
         </w:tc>
@@ -1804,6 +1515,7 @@
                 <w:sz w:val="24"/>
                 <w:szCs w:val="24"/>
               </w:rPr>
+              <w:lastRenderedPageBreak/>
               <w:t>Constant to Variable</w:t>
             </w:r>
           </w:p>
@@ -1826,56 +1538,24 @@
                 <w:sz w:val="24"/>
                 <w:szCs w:val="24"/>
               </w:rPr>
-              <w:t>-</w:t>
-            </w:r>
-            <w:r>
-              <w:rPr>
-                <w:rFonts w:cstheme="minorHAnsi"/>
-                <w:sz w:val="24"/>
-                <w:szCs w:val="24"/>
-              </w:rPr>
-              <w:t xml:space="preserve"> </w:t>
-            </w:r>
-            <w:r>
-              <w:rPr>
-                <w:rFonts w:cstheme="minorHAnsi"/>
-                <w:sz w:val="24"/>
-                <w:szCs w:val="24"/>
-              </w:rPr>
-              <w:t>return with a number, or string literal, or empty list</w:t>
-            </w:r>
-          </w:p>
-          <w:p>
-            <w:pPr>
-              <w:rPr>
-                <w:rFonts w:cstheme="minorHAnsi"/>
-                <w:sz w:val="24"/>
-                <w:szCs w:val="24"/>
-              </w:rPr>
-            </w:pPr>
-            <w:r>
-              <w:rPr>
-                <w:rFonts w:cstheme="minorHAnsi"/>
-                <w:sz w:val="24"/>
-                <w:szCs w:val="24"/>
-              </w:rPr>
-              <w:t>+</w:t>
-            </w:r>
-            <w:r>
-              <w:rPr>
-                <w:rFonts w:cstheme="minorHAnsi"/>
-                <w:sz w:val="24"/>
-                <w:szCs w:val="24"/>
-              </w:rPr>
-              <w:t xml:space="preserve"> </w:t>
-            </w:r>
-            <w:r>
-              <w:rPr>
-                <w:rFonts w:cstheme="minorHAnsi"/>
-                <w:sz w:val="24"/>
-                <w:szCs w:val="24"/>
-              </w:rPr>
-              <w:t>return with variable name</w:t>
+              <w:t>- return with a number, or string literal, or empty list</w:t>
+            </w:r>
+          </w:p>
+          <w:p>
+            <w:pPr>
+              <w:rPr>
+                <w:rFonts w:cstheme="minorHAnsi"/>
+                <w:sz w:val="24"/>
+                <w:szCs w:val="24"/>
+              </w:rPr>
+            </w:pPr>
+            <w:r>
+              <w:rPr>
+                <w:rFonts w:cstheme="minorHAnsi"/>
+                <w:sz w:val="24"/>
+                <w:szCs w:val="24"/>
+              </w:rPr>
+              <w:t>+ return with variable name</w:t>
             </w:r>
           </w:p>
         </w:tc>
@@ -1921,41 +1601,7 @@
                 <w:sz w:val="24"/>
                 <w:szCs w:val="24"/>
               </w:rPr>
-              <w:t xml:space="preserve">+ string containing either </w:t>
-            </w:r>
-            <w:proofErr w:type="gramStart"/>
-            <w:r>
-              <w:rPr>
-                <w:rFonts w:cstheme="minorHAnsi"/>
-                <w:sz w:val="24"/>
-                <w:szCs w:val="24"/>
-              </w:rPr>
-              <w:t>+,-</w:t>
-            </w:r>
-            <w:proofErr w:type="gramEnd"/>
-            <w:r>
-              <w:rPr>
-                <w:rFonts w:cstheme="minorHAnsi"/>
-                <w:sz w:val="24"/>
-                <w:szCs w:val="24"/>
-              </w:rPr>
-              <w:t>,*,/,</w:t>
-            </w:r>
-            <w:r>
-              <w:rPr>
-                <w:rFonts w:cstheme="minorHAnsi"/>
-                <w:sz w:val="24"/>
-                <w:szCs w:val="24"/>
-              </w:rPr>
-              <w:t>%,</w:t>
-            </w:r>
-            <w:r>
-              <w:rPr>
-                <w:rFonts w:cstheme="minorHAnsi"/>
-                <w:sz w:val="24"/>
-                <w:szCs w:val="24"/>
-              </w:rPr>
-              <w:t>math.</w:t>
+              <w:t>+ string containing either +,-,*,/,%,math.</w:t>
             </w:r>
           </w:p>
         </w:tc>
@@ -2101,25 +1747,7 @@
                 <w:sz w:val="24"/>
                 <w:szCs w:val="24"/>
               </w:rPr>
-              <w:t xml:space="preserve">If </w:t>
-            </w:r>
-            <w:proofErr w:type="spellStart"/>
-            <w:r>
-              <w:rPr>
-                <w:rFonts w:cstheme="minorHAnsi"/>
-                <w:sz w:val="24"/>
-                <w:szCs w:val="24"/>
-              </w:rPr>
-              <w:t>to</w:t>
-            </w:r>
-            <w:proofErr w:type="spellEnd"/>
-            <w:r>
-              <w:rPr>
-                <w:rFonts w:cstheme="minorHAnsi"/>
-                <w:sz w:val="24"/>
-                <w:szCs w:val="24"/>
-              </w:rPr>
-              <w:t xml:space="preserve"> While</w:t>
+              <w:t>If to While</w:t>
             </w:r>
           </w:p>
         </w:tc>
@@ -2141,15 +1769,7 @@
                 <w:sz w:val="24"/>
                 <w:szCs w:val="24"/>
               </w:rPr>
-              <w:t>- if (record</w:t>
-            </w:r>
-            <w:r>
-              <w:rPr>
-                <w:rFonts w:cstheme="minorHAnsi"/>
-                <w:sz w:val="24"/>
-                <w:szCs w:val="24"/>
-              </w:rPr>
-              <w:t xml:space="preserve"> conditional</w:t>
+              <w:t>- if (record conditional</w:t>
             </w:r>
             <w:r>
               <w:rPr>
@@ -2182,15 +1802,7 @@
                 <w:sz w:val="24"/>
                 <w:szCs w:val="24"/>
               </w:rPr>
-              <w:t>+ while (</w:t>
-            </w:r>
-            <w:r>
-              <w:rPr>
-                <w:rFonts w:cstheme="minorHAnsi"/>
-                <w:sz w:val="24"/>
-                <w:szCs w:val="24"/>
-              </w:rPr>
-              <w:t xml:space="preserve">if </w:t>
+              <w:t xml:space="preserve">+ while (if </w:t>
             </w:r>
             <w:r>
               <w:rPr>
@@ -2256,7 +1868,6 @@
                 <w:szCs w:val="24"/>
               </w:rPr>
             </w:pPr>
-            <w:proofErr w:type="spellStart"/>
             <w:r>
               <w:rPr>
                 <w:rFonts w:cstheme="minorHAnsi"/>
@@ -2265,7 +1876,6 @@
               </w:rPr>
               <w:t>Recurse</w:t>
             </w:r>
-            <w:proofErr w:type="spellEnd"/>
           </w:p>
         </w:tc>
         <w:tc>
@@ -2424,44 +2034,12 @@
                 <w:sz w:val="24"/>
                 <w:szCs w:val="24"/>
               </w:rPr>
-              <w:t xml:space="preserve">+ </w:t>
-            </w:r>
-            <w:r>
-              <w:rPr>
-                <w:rFonts w:cstheme="minorHAnsi"/>
-                <w:sz w:val="24"/>
-                <w:szCs w:val="24"/>
-              </w:rPr>
-              <w:t xml:space="preserve">else or </w:t>
-            </w:r>
-            <w:proofErr w:type="spellStart"/>
-            <w:r>
-              <w:rPr>
-                <w:rFonts w:cstheme="minorHAnsi"/>
-                <w:sz w:val="24"/>
-                <w:szCs w:val="24"/>
-              </w:rPr>
-              <w:t>elif</w:t>
-            </w:r>
-            <w:proofErr w:type="spellEnd"/>
+              <w:t>+ else or elif</w:t>
+            </w:r>
           </w:p>
         </w:tc>
       </w:tr>
     </w:tbl>
-    <w:p>
-      <w:pPr>
-        <w:rPr>
-          <w:rFonts w:cstheme="minorHAnsi"/>
-        </w:rPr>
-      </w:pPr>
-    </w:p>
-    <w:p>
-      <w:pPr>
-        <w:rPr>
-          <w:rFonts w:cstheme="minorHAnsi"/>
-        </w:rPr>
-      </w:pPr>
-    </w:p>
     <w:p>
       <w:pPr>
         <w:rPr>
@@ -2532,58 +2110,31 @@
                 <w:sz w:val="24"/>
                 <w:szCs w:val="24"/>
               </w:rPr>
-              <w:t>Anti-</w:t>
-            </w:r>
-            <w:r>
+              <w:t>Anti-Transformation</w:t>
+            </w:r>
+          </w:p>
+        </w:tc>
+        <w:tc>
+          <w:tcPr>
+            <w:tcW w:w="5963" w:type="dxa"/>
+          </w:tcPr>
+          <w:p>
+            <w:pPr>
               <w:rPr>
                 <w:rFonts w:cstheme="minorHAnsi"/>
                 <w:b/>
                 <w:sz w:val="24"/>
                 <w:szCs w:val="24"/>
               </w:rPr>
-              <w:t>Transformation</w:t>
-            </w:r>
-          </w:p>
-        </w:tc>
-        <w:tc>
-          <w:tcPr>
-            <w:tcW w:w="5963" w:type="dxa"/>
-          </w:tcPr>
-          <w:p>
-            <w:pPr>
+            </w:pPr>
+            <w:r>
               <w:rPr>
                 <w:rFonts w:cstheme="minorHAnsi"/>
                 <w:b/>
                 <w:sz w:val="24"/>
                 <w:szCs w:val="24"/>
               </w:rPr>
-            </w:pPr>
-            <w:r>
-              <w:rPr>
-                <w:rFonts w:cstheme="minorHAnsi"/>
-                <w:b/>
-                <w:sz w:val="24"/>
-                <w:szCs w:val="24"/>
-              </w:rPr>
-              <w:t xml:space="preserve">Conditions that indicate the </w:t>
-            </w:r>
-            <w:r>
-              <w:rPr>
-                <w:rFonts w:cstheme="minorHAnsi"/>
-                <w:b/>
-                <w:sz w:val="24"/>
-                <w:szCs w:val="24"/>
-              </w:rPr>
-              <w:t>anti-</w:t>
-            </w:r>
-            <w:r>
-              <w:rPr>
-                <w:rFonts w:cstheme="minorHAnsi"/>
-                <w:b/>
-                <w:sz w:val="24"/>
-                <w:szCs w:val="24"/>
-              </w:rPr>
-              <w:t>transformation has occurred</w:t>
+              <w:t>Conditions that indicate the anti-transformation has occurred</w:t>
             </w:r>
           </w:p>
         </w:tc>
@@ -2629,23 +2180,7 @@
                 <w:sz w:val="24"/>
                 <w:szCs w:val="24"/>
               </w:rPr>
-              <w:t xml:space="preserve">+ </w:t>
-            </w:r>
-            <w:r>
-              <w:rPr>
-                <w:rFonts w:cstheme="minorHAnsi"/>
-                <w:sz w:val="24"/>
-                <w:szCs w:val="24"/>
-              </w:rPr>
-              <w:t>return with a number, or a string literal, or empty list</w:t>
-            </w:r>
-            <w:r>
-              <w:rPr>
-                <w:rFonts w:cstheme="minorHAnsi"/>
-                <w:sz w:val="24"/>
-                <w:szCs w:val="24"/>
-              </w:rPr>
-              <w:t xml:space="preserve"> with no corresponding deleted return or return None</w:t>
+              <w:t>+ return with a number, or a string literal, or empty list with no corresponding deleted return or return None</w:t>
             </w:r>
           </w:p>
         </w:tc>
@@ -2691,15 +2226,7 @@
                 <w:sz w:val="24"/>
                 <w:szCs w:val="24"/>
               </w:rPr>
-              <w:t>+ return with variable name</w:t>
-            </w:r>
-            <w:r>
-              <w:rPr>
-                <w:rFonts w:cstheme="minorHAnsi"/>
-                <w:sz w:val="24"/>
-                <w:szCs w:val="24"/>
-              </w:rPr>
-              <w:t xml:space="preserve"> with no corresponding deletes consistent with Constant or Null</w:t>
+              <w:t>+ return with variable name with no corresponding deletes consistent with Constant or Null</w:t>
             </w:r>
           </w:p>
         </w:tc>
@@ -2745,39 +2272,7 @@
                 <w:sz w:val="24"/>
                 <w:szCs w:val="24"/>
               </w:rPr>
-              <w:t>+ while (</w:t>
-            </w:r>
-            <w:r>
-              <w:rPr>
-                <w:rFonts w:cstheme="minorHAnsi"/>
-                <w:sz w:val="24"/>
-                <w:szCs w:val="24"/>
-              </w:rPr>
-              <w:t>with no corresponding if statement containing the</w:t>
-            </w:r>
-            <w:r>
-              <w:rPr>
-                <w:rFonts w:cstheme="minorHAnsi"/>
-                <w:sz w:val="24"/>
-                <w:szCs w:val="24"/>
-              </w:rPr>
-              <w:t xml:space="preserve"> same conditional </w:t>
-            </w:r>
-            <w:r>
-              <w:rPr>
-                <w:rFonts w:cstheme="minorHAnsi"/>
-                <w:sz w:val="24"/>
-                <w:szCs w:val="24"/>
-              </w:rPr>
-              <w:t>values</w:t>
-            </w:r>
-            <w:r>
-              <w:rPr>
-                <w:rFonts w:cstheme="minorHAnsi"/>
-                <w:sz w:val="24"/>
-                <w:szCs w:val="24"/>
-              </w:rPr>
-              <w:t>)</w:t>
+              <w:t>+ while (with no corresponding if statement containing the same conditional values)</w:t>
             </w:r>
           </w:p>
         </w:tc>
@@ -2919,6 +2414,7 @@
         <w:rPr>
           <w:rFonts w:cstheme="minorHAnsi"/>
         </w:rPr>
+        <w:lastRenderedPageBreak/>
         <w:t xml:space="preserve">A summary report was designed to indicate compliance with general TDD recommendations.  </w:t>
       </w:r>
       <w:r>
@@ -2963,21 +2459,7 @@
         <w:rPr>
           <w:rFonts w:cstheme="minorHAnsi"/>
         </w:rPr>
-        <w:t xml:space="preserve">The summary report led to additional questions about the students’ TDD performance.  Did the students alternate between Red and Green light commits?  If they were not alternating, why not?  Were their tests failing in unexpected ways on the </w:t>
-      </w:r>
-      <w:proofErr w:type="gramStart"/>
-      <w:r>
-        <w:rPr>
-          <w:rFonts w:cstheme="minorHAnsi"/>
-        </w:rPr>
-        <w:t>Red Light</w:t>
-      </w:r>
-      <w:proofErr w:type="gramEnd"/>
-      <w:r>
-        <w:rPr>
-          <w:rFonts w:cstheme="minorHAnsi"/>
-        </w:rPr>
-        <w:t xml:space="preserve"> commit, resulting in consecutive Red lights?  Was their production code not passing on their Green Light commit, resulting in a number of consecutive Green lights?  Were they adding too much code at one time, violating the TDD principle that you should only write enough code to make a single test pass?</w:t>
+        <w:t>The summary report led to additional questions about the students’ TDD performance.  Did the students alternate between Red and Green light commits?  If they were not alternating, why not?  Were their tests failing in unexpected ways on the Red Light commit, resulting in consecutive Red lights?  Was their production code not passing on their Green Light commit, resulting in a number of consecutive Green lights?  Were they adding too much code at one time, violating the TDD principle that you should only write enough code to make a single test pass?</w:t>
       </w:r>
       <w:r>
         <w:rPr>
@@ -3051,16 +2533,7 @@
                 <w:sz w:val="24"/>
                 <w:szCs w:val="24"/>
               </w:rPr>
-              <w:t>Criteria</w:t>
-            </w:r>
-            <w:r>
-              <w:rPr>
-                <w:rFonts w:cstheme="minorHAnsi"/>
-                <w:b/>
-                <w:sz w:val="24"/>
-                <w:szCs w:val="24"/>
-              </w:rPr>
-              <w:t xml:space="preserve"> (per commit)</w:t>
+              <w:t>Criteria (per commit)</w:t>
             </w:r>
           </w:p>
         </w:tc>
@@ -3132,47 +2605,7 @@
                 <w:sz w:val="24"/>
                 <w:szCs w:val="24"/>
               </w:rPr>
-              <w:t xml:space="preserve">If </w:t>
-            </w:r>
-            <w:r>
-              <w:rPr>
-                <w:rFonts w:cstheme="minorHAnsi"/>
-                <w:sz w:val="24"/>
-                <w:szCs w:val="24"/>
-              </w:rPr>
-              <w:t xml:space="preserve">Red Light </w:t>
-            </w:r>
-            <w:r>
-              <w:rPr>
-                <w:rFonts w:cstheme="minorHAnsi"/>
-                <w:sz w:val="24"/>
-                <w:szCs w:val="24"/>
-              </w:rPr>
-              <w:t>commit, does it contain</w:t>
-            </w:r>
-            <w:r>
-              <w:rPr>
-                <w:rFonts w:cstheme="minorHAnsi"/>
-                <w:sz w:val="24"/>
-                <w:szCs w:val="24"/>
-              </w:rPr>
-              <w:t xml:space="preserve"> Prod</w:t>
-            </w:r>
-            <w:r>
-              <w:rPr>
-                <w:rFonts w:cstheme="minorHAnsi"/>
-                <w:sz w:val="24"/>
-                <w:szCs w:val="24"/>
-              </w:rPr>
-              <w:t>uction</w:t>
-            </w:r>
-            <w:r>
-              <w:rPr>
-                <w:rFonts w:cstheme="minorHAnsi"/>
-                <w:sz w:val="24"/>
-                <w:szCs w:val="24"/>
-              </w:rPr>
-              <w:t xml:space="preserve"> Code</w:t>
+              <w:t>If Red Light commit, does it contain Production Code</w:t>
             </w:r>
           </w:p>
         </w:tc>
@@ -3300,31 +2733,7 @@
                 <w:sz w:val="24"/>
                 <w:szCs w:val="24"/>
               </w:rPr>
-              <w:t xml:space="preserve">If </w:t>
-            </w:r>
-            <w:r>
-              <w:rPr>
-                <w:rFonts w:cstheme="minorHAnsi"/>
-                <w:sz w:val="24"/>
-                <w:szCs w:val="24"/>
-              </w:rPr>
-              <w:t xml:space="preserve">Green Light </w:t>
-            </w:r>
-            <w:r>
-              <w:rPr>
-                <w:rFonts w:cstheme="minorHAnsi"/>
-                <w:sz w:val="24"/>
-                <w:szCs w:val="24"/>
-              </w:rPr>
-              <w:t xml:space="preserve">commit, does it contain </w:t>
-            </w:r>
-            <w:r>
-              <w:rPr>
-                <w:rFonts w:cstheme="minorHAnsi"/>
-                <w:sz w:val="24"/>
-                <w:szCs w:val="24"/>
-              </w:rPr>
-              <w:t>Test Code</w:t>
+              <w:t>If Green Light commit, does it contain Test Code</w:t>
             </w:r>
           </w:p>
         </w:tc>
@@ -3460,15 +2869,7 @@
                 <w:sz w:val="24"/>
                 <w:szCs w:val="24"/>
               </w:rPr>
-              <w:t>Is there m</w:t>
-            </w:r>
-            <w:r>
-              <w:rPr>
-                <w:rFonts w:cstheme="minorHAnsi"/>
-                <w:sz w:val="24"/>
-                <w:szCs w:val="24"/>
-              </w:rPr>
-              <w:t>ore than 1 Transformation</w:t>
+              <w:t>Is there more than 1 Transformation</w:t>
             </w:r>
           </w:p>
         </w:tc>
@@ -3743,7 +3144,26 @@
         <w:rPr>
           <w:rFonts w:cstheme="minorHAnsi"/>
         </w:rPr>
-        <w:t xml:space="preserve">If a student was performing TDD per the recommendations, then there should have been many commits.  An overall assignment grade was calculated incorporating all the TDD Commit averages and examining the phenomenon of consecutive red or green lights.  If a person is performing TDD correctly, then they should be cycling back and forth between red and green lights.  So consecutive red and </w:t>
+        <w:t>If a student was performing TD</w:t>
+      </w:r>
+      <w:r>
+        <w:rPr>
+          <w:rFonts w:cstheme="minorHAnsi"/>
+        </w:rPr>
+        <w:t xml:space="preserve">D per the recommendations, </w:t>
+      </w:r>
+      <w:r>
+        <w:rPr>
+          <w:rFonts w:cstheme="minorHAnsi"/>
+        </w:rPr>
+        <w:t xml:space="preserve">there should have been many commits.  An overall assignment grade was calculated incorporating all the TDD Commit averages and examining the phenomenon of consecutive red or green lights.  If a person is </w:t>
+      </w:r>
+      <w:r>
+        <w:rPr>
+          <w:rFonts w:cstheme="minorHAnsi"/>
+        </w:rPr>
+        <w:lastRenderedPageBreak/>
+        <w:t xml:space="preserve">performing TDD correctly, then they should be cycling back and forth between red and green lights.  So consecutive red and </w:t>
       </w:r>
       <w:r>
         <w:rPr>
@@ -3755,7 +3175,19 @@
         <w:rPr>
           <w:rFonts w:cstheme="minorHAnsi"/>
         </w:rPr>
-        <w:t>either a difficulty at some point or a misunderstanding of the TDD process.  The following table indicates the grading criteria for an overall assignment:</w:t>
+        <w:t xml:space="preserve">either a difficulty </w:t>
+      </w:r>
+      <w:r>
+        <w:rPr>
+          <w:rFonts w:cstheme="minorHAnsi"/>
+        </w:rPr>
+        <w:t xml:space="preserve">with test or production code </w:t>
+      </w:r>
+      <w:r>
+        <w:rPr>
+          <w:rFonts w:cstheme="minorHAnsi"/>
+        </w:rPr>
+        <w:t>at some point or a misunderstanding of the TDD process.  The following table indicates the grading criteria for an overall assignment:</w:t>
       </w:r>
     </w:p>
     <w:p>
@@ -3797,25 +3229,7 @@
                 <w:sz w:val="24"/>
                 <w:szCs w:val="24"/>
               </w:rPr>
-              <w:t>Criteria</w:t>
-            </w:r>
-            <w:r>
-              <w:rPr>
-                <w:rFonts w:cstheme="minorHAnsi"/>
-                <w:b/>
-                <w:sz w:val="24"/>
-                <w:szCs w:val="24"/>
-              </w:rPr>
-              <w:t xml:space="preserve"> (per assignment</w:t>
-            </w:r>
-            <w:r>
-              <w:rPr>
-                <w:rFonts w:cstheme="minorHAnsi"/>
-                <w:b/>
-                <w:sz w:val="24"/>
-                <w:szCs w:val="24"/>
-              </w:rPr>
-              <w:t>)</w:t>
+              <w:t>Criteria (per assignment)</w:t>
             </w:r>
           </w:p>
         </w:tc>
@@ -4083,7 +3497,6 @@
                 <w:sz w:val="24"/>
                 <w:szCs w:val="24"/>
               </w:rPr>
-              <w:lastRenderedPageBreak/>
               <w:t>(</w:t>
             </w:r>
             <w:r>
@@ -4092,7 +3505,23 @@
                 <w:sz w:val="24"/>
                 <w:szCs w:val="24"/>
               </w:rPr>
-              <w:t xml:space="preserve">The criteria for Green Lights was more lenient because they were given instructions </w:t>
+              <w:t>The criteria for Green Lights was more lenient bec</w:t>
+            </w:r>
+            <w:r>
+              <w:rPr>
+                <w:rFonts w:cstheme="minorHAnsi"/>
+                <w:sz w:val="24"/>
+                <w:szCs w:val="24"/>
+              </w:rPr>
+              <w:t>ause students</w:t>
+            </w:r>
+            <w:r>
+              <w:rPr>
+                <w:rFonts w:cstheme="minorHAnsi"/>
+                <w:sz w:val="24"/>
+                <w:szCs w:val="24"/>
+              </w:rPr>
+              <w:t xml:space="preserve"> were given instructions </w:t>
             </w:r>
             <w:r>
               <w:rPr>
@@ -4215,25 +3644,7 @@
         <w:rPr>
           <w:rFonts w:cstheme="minorHAnsi"/>
         </w:rPr>
-        <w:t xml:space="preserve">The three elements </w:t>
-      </w:r>
-      <w:r>
-        <w:rPr>
-          <w:rFonts w:cstheme="minorHAnsi"/>
-        </w:rPr>
-        <w:t>were averaged together to pro</w:t>
-      </w:r>
-      <w:r>
-        <w:rPr>
-          <w:rFonts w:cstheme="minorHAnsi"/>
-        </w:rPr>
-        <w:t>duce a TDD grade for each assignment</w:t>
-      </w:r>
-      <w:r>
-        <w:rPr>
-          <w:rFonts w:cstheme="minorHAnsi"/>
-        </w:rPr>
-        <w:t>.</w:t>
+        <w:t>The three elements were averaged together to produce a TDD grade for each assignment.</w:t>
       </w:r>
     </w:p>
     <w:p>
@@ -4267,75 +3678,1531 @@
         </w:rPr>
         <w:t>The data for the Refactor commits</w:t>
       </w:r>
-    </w:p>
-    <w:p>
-      <w:pPr>
-        <w:rPr>
-          <w:rFonts w:cstheme="minorHAnsi"/>
-        </w:rPr>
-      </w:pPr>
-    </w:p>
-    <w:p>
-      <w:pPr>
-        <w:rPr>
-          <w:rFonts w:cstheme="minorHAnsi"/>
-        </w:rPr>
-      </w:pPr>
-      <w:r>
-        <w:rPr>
-          <w:rFonts w:cstheme="minorHAnsi"/>
-        </w:rPr>
-        <w:t>Transformation grade should only count for Green Light commits.</w:t>
-      </w:r>
-    </w:p>
-    <w:p>
-      <w:pPr>
-        <w:rPr>
-          <w:rFonts w:cstheme="minorHAnsi"/>
-        </w:rPr>
-      </w:pPr>
-    </w:p>
-    <w:p>
-      <w:pPr>
-        <w:rPr>
-          <w:rFonts w:cstheme="minorHAnsi"/>
-        </w:rPr>
-      </w:pPr>
-      <w:r>
-        <w:rPr>
-          <w:rFonts w:cstheme="minorHAnsi"/>
-        </w:rPr>
-        <w:t>By examining the amount and types of changes to the code between commits (hopefully with assistance from automated examination of the git logs), we can evaluate their TDD compliance.  Using black box tests that provide, at a minimum, boundary value analysis we can evaluate the code quality.  With those evaluations in hand, we can draw some conclusions and examine the implications.  Using the implications, we can provide feedback to the students regarding how their TDD compliance impacts their code quality.</w:t>
-      </w:r>
-    </w:p>
-    <w:p>
-      <w:pPr>
-        <w:rPr>
-          <w:rFonts w:cstheme="minorHAnsi"/>
-        </w:rPr>
-      </w:pPr>
-    </w:p>
-    <w:p>
-      <w:pPr>
-        <w:rPr>
-          <w:rFonts w:cstheme="minorHAnsi"/>
-        </w:rPr>
-      </w:pPr>
-    </w:p>
-    <w:p>
-      <w:pPr>
-        <w:rPr>
-          <w:rFonts w:cstheme="minorHAnsi"/>
-        </w:rPr>
-      </w:pPr>
-    </w:p>
-    <w:p>
-      <w:pPr>
-        <w:rPr>
-          <w:rFonts w:cstheme="minorHAnsi"/>
-        </w:rPr>
-      </w:pPr>
-    </w:p>
+      <w:r>
+        <w:rPr>
+          <w:rFonts w:cstheme="minorHAnsi"/>
+        </w:rPr>
+        <w:t xml:space="preserve"> do not factor into the overall TDD Score.</w:t>
+      </w:r>
+    </w:p>
+    <w:p>
+      <w:pPr>
+        <w:rPr>
+          <w:rFonts w:cstheme="minorHAnsi"/>
+        </w:rPr>
+      </w:pPr>
+    </w:p>
+    <w:p>
+      <w:pPr>
+        <w:rPr>
+          <w:rFonts w:cstheme="minorHAnsi"/>
+        </w:rPr>
+      </w:pPr>
+      <w:r>
+        <w:rPr>
+          <w:rFonts w:cstheme="minorHAnsi"/>
+        </w:rPr>
+        <w:t xml:space="preserve">(Question:  </w:t>
+      </w:r>
+      <w:r>
+        <w:rPr>
+          <w:rFonts w:cstheme="minorHAnsi"/>
+        </w:rPr>
+        <w:t>Transformation grade should onl</w:t>
+      </w:r>
+      <w:r>
+        <w:rPr>
+          <w:rFonts w:cstheme="minorHAnsi"/>
+        </w:rPr>
+        <w:t>y count for Green Light commits?)</w:t>
+      </w:r>
+    </w:p>
+    <w:p>
+      <w:pPr>
+        <w:rPr>
+          <w:rFonts w:cstheme="minorHAnsi"/>
+        </w:rPr>
+      </w:pPr>
+    </w:p>
+    <w:p>
+      <w:pPr>
+        <w:rPr>
+          <w:rFonts w:cstheme="minorHAnsi"/>
+        </w:rPr>
+      </w:pPr>
+      <w:r>
+        <w:rPr>
+          <w:rFonts w:cstheme="minorHAnsi"/>
+        </w:rPr>
+        <w:t>Now that a TDD grade has been derived, the question of correlation was raised.  Does a better TDD grade equate to a better Product Score as defined by the professor in CS 6700?  A correlation was performed between the TDD Grade derived by the Python analysis software and the Product Score assigned by the class GTA.  The following table gives the results:</w:t>
+      </w:r>
+    </w:p>
+    <w:p>
+      <w:pPr>
+        <w:rPr>
+          <w:rFonts w:cstheme="minorHAnsi"/>
+        </w:rPr>
+      </w:pPr>
+    </w:p>
+    <w:p>
+      <w:r>
+        <w:t>Spring 2018</w:t>
+      </w:r>
+    </w:p>
+    <w:tbl>
+      <w:tblPr>
+        <w:tblW w:w="9265" w:type="dxa"/>
+        <w:tblBorders>
+          <w:top w:val="single" w:sz="4" w:space="0" w:color="auto"/>
+          <w:left w:val="single" w:sz="4" w:space="0" w:color="auto"/>
+          <w:bottom w:val="single" w:sz="4" w:space="0" w:color="auto"/>
+          <w:right w:val="single" w:sz="4" w:space="0" w:color="auto"/>
+          <w:insideH w:val="single" w:sz="4" w:space="0" w:color="auto"/>
+          <w:insideV w:val="single" w:sz="4" w:space="0" w:color="auto"/>
+        </w:tblBorders>
+        <w:tblLook w:val="04A0" w:firstRow="1" w:lastRow="0" w:firstColumn="1" w:lastColumn="0" w:noHBand="0" w:noVBand="1"/>
+      </w:tblPr>
+      <w:tblGrid>
+        <w:gridCol w:w="3325"/>
+        <w:gridCol w:w="900"/>
+        <w:gridCol w:w="1080"/>
+        <w:gridCol w:w="990"/>
+        <w:gridCol w:w="990"/>
+        <w:gridCol w:w="900"/>
+        <w:gridCol w:w="1080"/>
+      </w:tblGrid>
+      <w:tr>
+        <w:trPr>
+          <w:trHeight w:val="320"/>
+        </w:trPr>
+        <w:tc>
+          <w:tcPr>
+            <w:tcW w:w="3325" w:type="dxa"/>
+            <w:shd w:val="clear" w:color="auto" w:fill="auto"/>
+            <w:noWrap/>
+            <w:vAlign w:val="bottom"/>
+          </w:tcPr>
+          <w:p>
+            <w:pPr>
+              <w:rPr>
+                <w:rFonts w:ascii="Calibri" w:eastAsia="Times New Roman" w:hAnsi="Calibri" w:cs="Calibri"/>
+                <w:color w:val="000000"/>
+              </w:rPr>
+            </w:pPr>
+            <w:r>
+              <w:rPr>
+                <w:rFonts w:ascii="Calibri" w:eastAsia="Times New Roman" w:hAnsi="Calibri" w:cs="Calibri"/>
+                <w:color w:val="000000"/>
+              </w:rPr>
+              <w:t>Plug-in users only</w:t>
+            </w:r>
+          </w:p>
+        </w:tc>
+        <w:tc>
+          <w:tcPr>
+            <w:tcW w:w="900" w:type="dxa"/>
+            <w:shd w:val="clear" w:color="auto" w:fill="auto"/>
+            <w:noWrap/>
+            <w:vAlign w:val="bottom"/>
+          </w:tcPr>
+          <w:p>
+            <w:pPr>
+              <w:jc w:val="right"/>
+              <w:rPr>
+                <w:rFonts w:ascii="Calibri" w:eastAsia="Times New Roman" w:hAnsi="Calibri" w:cs="Calibri"/>
+                <w:color w:val="000000"/>
+              </w:rPr>
+            </w:pPr>
+            <w:r>
+              <w:rPr>
+                <w:rFonts w:ascii="Calibri" w:eastAsia="Times New Roman" w:hAnsi="Calibri" w:cs="Calibri"/>
+                <w:color w:val="000000"/>
+              </w:rPr>
+              <w:t>A4</w:t>
+            </w:r>
+          </w:p>
+        </w:tc>
+        <w:tc>
+          <w:tcPr>
+            <w:tcW w:w="1080" w:type="dxa"/>
+            <w:shd w:val="clear" w:color="auto" w:fill="auto"/>
+            <w:noWrap/>
+            <w:vAlign w:val="bottom"/>
+          </w:tcPr>
+          <w:p>
+            <w:pPr>
+              <w:jc w:val="right"/>
+              <w:rPr>
+                <w:rFonts w:ascii="Calibri" w:eastAsia="Times New Roman" w:hAnsi="Calibri" w:cs="Calibri"/>
+                <w:color w:val="000000"/>
+              </w:rPr>
+            </w:pPr>
+          </w:p>
+        </w:tc>
+        <w:tc>
+          <w:tcPr>
+            <w:tcW w:w="990" w:type="dxa"/>
+            <w:shd w:val="clear" w:color="auto" w:fill="auto"/>
+            <w:noWrap/>
+            <w:vAlign w:val="bottom"/>
+          </w:tcPr>
+          <w:p>
+            <w:pPr>
+              <w:rPr>
+                <w:rFonts w:eastAsia="Times New Roman" w:cstheme="minorHAnsi"/>
+                <w:sz w:val="20"/>
+                <w:szCs w:val="20"/>
+              </w:rPr>
+            </w:pPr>
+            <w:r>
+              <w:rPr>
+                <w:rFonts w:eastAsia="Times New Roman" w:cstheme="minorHAnsi"/>
+                <w:szCs w:val="20"/>
+              </w:rPr>
+              <w:t>A5</w:t>
+            </w:r>
+          </w:p>
+        </w:tc>
+        <w:tc>
+          <w:tcPr>
+            <w:tcW w:w="990" w:type="dxa"/>
+            <w:shd w:val="clear" w:color="auto" w:fill="auto"/>
+            <w:noWrap/>
+            <w:vAlign w:val="bottom"/>
+          </w:tcPr>
+          <w:p>
+            <w:pPr>
+              <w:rPr>
+                <w:rFonts w:ascii="Times New Roman" w:eastAsia="Times New Roman" w:hAnsi="Times New Roman" w:cs="Times New Roman"/>
+                <w:sz w:val="20"/>
+                <w:szCs w:val="20"/>
+              </w:rPr>
+            </w:pPr>
+          </w:p>
+        </w:tc>
+        <w:tc>
+          <w:tcPr>
+            <w:tcW w:w="900" w:type="dxa"/>
+            <w:shd w:val="clear" w:color="auto" w:fill="auto"/>
+            <w:noWrap/>
+            <w:vAlign w:val="bottom"/>
+          </w:tcPr>
+          <w:p>
+            <w:pPr>
+              <w:jc w:val="right"/>
+              <w:rPr>
+                <w:rFonts w:ascii="Calibri" w:eastAsia="Times New Roman" w:hAnsi="Calibri" w:cs="Calibri"/>
+                <w:color w:val="000000"/>
+              </w:rPr>
+            </w:pPr>
+            <w:r>
+              <w:rPr>
+                <w:rFonts w:ascii="Calibri" w:eastAsia="Times New Roman" w:hAnsi="Calibri" w:cs="Calibri"/>
+                <w:color w:val="000000"/>
+              </w:rPr>
+              <w:t>A6</w:t>
+            </w:r>
+          </w:p>
+        </w:tc>
+        <w:tc>
+          <w:tcPr>
+            <w:tcW w:w="1080" w:type="dxa"/>
+            <w:shd w:val="clear" w:color="auto" w:fill="auto"/>
+            <w:noWrap/>
+            <w:vAlign w:val="bottom"/>
+          </w:tcPr>
+          <w:p>
+            <w:pPr>
+              <w:jc w:val="right"/>
+              <w:rPr>
+                <w:rFonts w:ascii="Calibri" w:eastAsia="Times New Roman" w:hAnsi="Calibri" w:cs="Calibri"/>
+                <w:color w:val="000000"/>
+              </w:rPr>
+            </w:pPr>
+          </w:p>
+        </w:tc>
+      </w:tr>
+      <w:tr>
+        <w:trPr>
+          <w:trHeight w:val="320"/>
+        </w:trPr>
+        <w:tc>
+          <w:tcPr>
+            <w:tcW w:w="3325" w:type="dxa"/>
+            <w:shd w:val="clear" w:color="auto" w:fill="auto"/>
+            <w:noWrap/>
+            <w:vAlign w:val="bottom"/>
+            <w:hideMark/>
+          </w:tcPr>
+          <w:p>
+            <w:pPr>
+              <w:rPr>
+                <w:rFonts w:ascii="Calibri" w:eastAsia="Times New Roman" w:hAnsi="Calibri" w:cs="Calibri"/>
+                <w:color w:val="000000"/>
+              </w:rPr>
+            </w:pPr>
+            <w:r>
+              <w:rPr>
+                <w:rFonts w:ascii="Calibri" w:eastAsia="Times New Roman" w:hAnsi="Calibri" w:cs="Calibri"/>
+                <w:color w:val="000000"/>
+              </w:rPr>
+              <w:t>TDD Score to Process Score</w:t>
+            </w:r>
+          </w:p>
+        </w:tc>
+        <w:tc>
+          <w:tcPr>
+            <w:tcW w:w="900" w:type="dxa"/>
+            <w:shd w:val="clear" w:color="auto" w:fill="auto"/>
+            <w:noWrap/>
+            <w:vAlign w:val="bottom"/>
+            <w:hideMark/>
+          </w:tcPr>
+          <w:p>
+            <w:pPr>
+              <w:jc w:val="right"/>
+              <w:rPr>
+                <w:rFonts w:ascii="Calibri" w:eastAsia="Times New Roman" w:hAnsi="Calibri" w:cs="Calibri"/>
+                <w:color w:val="000000"/>
+              </w:rPr>
+            </w:pPr>
+            <w:r>
+              <w:rPr>
+                <w:rFonts w:ascii="Calibri" w:eastAsia="Times New Roman" w:hAnsi="Calibri" w:cs="Calibri"/>
+                <w:color w:val="000000"/>
+              </w:rPr>
+              <w:t>.056</w:t>
+            </w:r>
+          </w:p>
+        </w:tc>
+        <w:tc>
+          <w:tcPr>
+            <w:tcW w:w="1080" w:type="dxa"/>
+            <w:shd w:val="clear" w:color="auto" w:fill="auto"/>
+            <w:noWrap/>
+            <w:vAlign w:val="bottom"/>
+            <w:hideMark/>
+          </w:tcPr>
+          <w:p>
+            <w:pPr>
+              <w:jc w:val="right"/>
+              <w:rPr>
+                <w:rFonts w:ascii="Calibri" w:eastAsia="Times New Roman" w:hAnsi="Calibri" w:cs="Calibri"/>
+                <w:color w:val="000000"/>
+              </w:rPr>
+            </w:pPr>
+          </w:p>
+        </w:tc>
+        <w:tc>
+          <w:tcPr>
+            <w:tcW w:w="990" w:type="dxa"/>
+            <w:shd w:val="clear" w:color="auto" w:fill="auto"/>
+            <w:noWrap/>
+            <w:vAlign w:val="bottom"/>
+            <w:hideMark/>
+          </w:tcPr>
+          <w:p>
+            <w:pPr>
+              <w:rPr>
+                <w:rFonts w:ascii="Times New Roman" w:eastAsia="Times New Roman" w:hAnsi="Times New Roman" w:cs="Times New Roman"/>
+                <w:sz w:val="20"/>
+                <w:szCs w:val="20"/>
+              </w:rPr>
+            </w:pPr>
+            <w:r>
+              <w:rPr>
+                <w:rFonts w:ascii="Calibri" w:eastAsia="Times New Roman" w:hAnsi="Calibri" w:cs="Calibri"/>
+                <w:color w:val="000000"/>
+              </w:rPr>
+              <w:t>0.214</w:t>
+            </w:r>
+          </w:p>
+        </w:tc>
+        <w:tc>
+          <w:tcPr>
+            <w:tcW w:w="990" w:type="dxa"/>
+            <w:shd w:val="clear" w:color="auto" w:fill="auto"/>
+            <w:noWrap/>
+            <w:vAlign w:val="bottom"/>
+            <w:hideMark/>
+          </w:tcPr>
+          <w:p>
+            <w:pPr>
+              <w:rPr>
+                <w:rFonts w:ascii="Times New Roman" w:eastAsia="Times New Roman" w:hAnsi="Times New Roman" w:cs="Times New Roman"/>
+                <w:sz w:val="20"/>
+                <w:szCs w:val="20"/>
+              </w:rPr>
+            </w:pPr>
+          </w:p>
+        </w:tc>
+        <w:tc>
+          <w:tcPr>
+            <w:tcW w:w="900" w:type="dxa"/>
+            <w:shd w:val="clear" w:color="auto" w:fill="auto"/>
+            <w:noWrap/>
+            <w:vAlign w:val="bottom"/>
+            <w:hideMark/>
+          </w:tcPr>
+          <w:p>
+            <w:pPr>
+              <w:jc w:val="right"/>
+              <w:rPr>
+                <w:rFonts w:ascii="Calibri" w:eastAsia="Times New Roman" w:hAnsi="Calibri" w:cs="Calibri"/>
+                <w:color w:val="000000"/>
+              </w:rPr>
+            </w:pPr>
+            <w:r>
+              <w:rPr>
+                <w:rFonts w:ascii="Calibri" w:eastAsia="Times New Roman" w:hAnsi="Calibri" w:cs="Calibri"/>
+                <w:color w:val="000000"/>
+              </w:rPr>
+              <w:t>0.914</w:t>
+            </w:r>
+          </w:p>
+        </w:tc>
+        <w:tc>
+          <w:tcPr>
+            <w:tcW w:w="1080" w:type="dxa"/>
+            <w:shd w:val="clear" w:color="auto" w:fill="auto"/>
+            <w:noWrap/>
+            <w:vAlign w:val="bottom"/>
+            <w:hideMark/>
+          </w:tcPr>
+          <w:p>
+            <w:pPr>
+              <w:jc w:val="right"/>
+              <w:rPr>
+                <w:rFonts w:ascii="Calibri" w:eastAsia="Times New Roman" w:hAnsi="Calibri" w:cs="Calibri"/>
+                <w:color w:val="000000"/>
+              </w:rPr>
+            </w:pPr>
+          </w:p>
+        </w:tc>
+      </w:tr>
+      <w:tr>
+        <w:trPr>
+          <w:trHeight w:val="320"/>
+        </w:trPr>
+        <w:tc>
+          <w:tcPr>
+            <w:tcW w:w="3325" w:type="dxa"/>
+            <w:shd w:val="clear" w:color="auto" w:fill="auto"/>
+            <w:noWrap/>
+            <w:vAlign w:val="bottom"/>
+            <w:hideMark/>
+          </w:tcPr>
+          <w:p>
+            <w:pPr>
+              <w:rPr>
+                <w:rFonts w:ascii="Calibri" w:eastAsia="Times New Roman" w:hAnsi="Calibri" w:cs="Calibri"/>
+                <w:color w:val="000000"/>
+              </w:rPr>
+            </w:pPr>
+            <w:r>
+              <w:rPr>
+                <w:rFonts w:ascii="Calibri" w:eastAsia="Times New Roman" w:hAnsi="Calibri" w:cs="Calibri"/>
+                <w:color w:val="000000"/>
+              </w:rPr>
+              <w:t>TDD Score to Product Score</w:t>
+            </w:r>
+          </w:p>
+        </w:tc>
+        <w:tc>
+          <w:tcPr>
+            <w:tcW w:w="900" w:type="dxa"/>
+            <w:shd w:val="clear" w:color="auto" w:fill="auto"/>
+            <w:noWrap/>
+            <w:vAlign w:val="bottom"/>
+            <w:hideMark/>
+          </w:tcPr>
+          <w:p>
+            <w:pPr>
+              <w:rPr>
+                <w:rFonts w:ascii="Calibri" w:eastAsia="Times New Roman" w:hAnsi="Calibri" w:cs="Calibri"/>
+                <w:color w:val="000000"/>
+              </w:rPr>
+            </w:pPr>
+          </w:p>
+        </w:tc>
+        <w:tc>
+          <w:tcPr>
+            <w:tcW w:w="1080" w:type="dxa"/>
+            <w:shd w:val="clear" w:color="auto" w:fill="auto"/>
+            <w:noWrap/>
+            <w:vAlign w:val="bottom"/>
+            <w:hideMark/>
+          </w:tcPr>
+          <w:p>
+            <w:pPr>
+              <w:jc w:val="right"/>
+              <w:rPr>
+                <w:rFonts w:ascii="Calibri" w:eastAsia="Times New Roman" w:hAnsi="Calibri" w:cs="Calibri"/>
+                <w:color w:val="000000"/>
+              </w:rPr>
+            </w:pPr>
+            <w:r>
+              <w:rPr>
+                <w:rFonts w:ascii="Calibri" w:eastAsia="Times New Roman" w:hAnsi="Calibri" w:cs="Calibri"/>
+                <w:color w:val="000000"/>
+              </w:rPr>
+              <w:t>-0.0027</w:t>
+            </w:r>
+          </w:p>
+        </w:tc>
+        <w:tc>
+          <w:tcPr>
+            <w:tcW w:w="990" w:type="dxa"/>
+            <w:shd w:val="clear" w:color="auto" w:fill="auto"/>
+            <w:noWrap/>
+            <w:vAlign w:val="bottom"/>
+            <w:hideMark/>
+          </w:tcPr>
+          <w:p>
+            <w:pPr>
+              <w:jc w:val="right"/>
+              <w:rPr>
+                <w:rFonts w:ascii="Calibri" w:eastAsia="Times New Roman" w:hAnsi="Calibri" w:cs="Calibri"/>
+                <w:color w:val="000000"/>
+              </w:rPr>
+            </w:pPr>
+          </w:p>
+        </w:tc>
+        <w:tc>
+          <w:tcPr>
+            <w:tcW w:w="990" w:type="dxa"/>
+            <w:shd w:val="clear" w:color="auto" w:fill="auto"/>
+            <w:noWrap/>
+            <w:vAlign w:val="bottom"/>
+            <w:hideMark/>
+          </w:tcPr>
+          <w:p>
+            <w:pPr>
+              <w:rPr>
+                <w:rFonts w:ascii="Times New Roman" w:eastAsia="Times New Roman" w:hAnsi="Times New Roman" w:cs="Times New Roman"/>
+                <w:sz w:val="20"/>
+                <w:szCs w:val="20"/>
+              </w:rPr>
+            </w:pPr>
+            <w:r>
+              <w:rPr>
+                <w:rFonts w:ascii="Calibri" w:eastAsia="Times New Roman" w:hAnsi="Calibri" w:cs="Calibri"/>
+                <w:color w:val="000000"/>
+              </w:rPr>
+              <w:t>0.16</w:t>
+            </w:r>
+          </w:p>
+        </w:tc>
+        <w:tc>
+          <w:tcPr>
+            <w:tcW w:w="900" w:type="dxa"/>
+            <w:shd w:val="clear" w:color="auto" w:fill="auto"/>
+            <w:noWrap/>
+            <w:vAlign w:val="bottom"/>
+            <w:hideMark/>
+          </w:tcPr>
+          <w:p>
+            <w:pPr>
+              <w:rPr>
+                <w:rFonts w:ascii="Times New Roman" w:eastAsia="Times New Roman" w:hAnsi="Times New Roman" w:cs="Times New Roman"/>
+                <w:sz w:val="20"/>
+                <w:szCs w:val="20"/>
+              </w:rPr>
+            </w:pPr>
+          </w:p>
+        </w:tc>
+        <w:tc>
+          <w:tcPr>
+            <w:tcW w:w="1080" w:type="dxa"/>
+            <w:shd w:val="clear" w:color="auto" w:fill="auto"/>
+            <w:noWrap/>
+            <w:vAlign w:val="bottom"/>
+            <w:hideMark/>
+          </w:tcPr>
+          <w:p>
+            <w:pPr>
+              <w:jc w:val="right"/>
+              <w:rPr>
+                <w:rFonts w:ascii="Calibri" w:eastAsia="Times New Roman" w:hAnsi="Calibri" w:cs="Calibri"/>
+                <w:color w:val="000000"/>
+              </w:rPr>
+            </w:pPr>
+            <w:r>
+              <w:rPr>
+                <w:rFonts w:ascii="Calibri" w:eastAsia="Times New Roman" w:hAnsi="Calibri" w:cs="Calibri"/>
+                <w:color w:val="000000"/>
+              </w:rPr>
+              <w:t>0.876</w:t>
+            </w:r>
+          </w:p>
+        </w:tc>
+      </w:tr>
+    </w:tbl>
+    <w:p>
+      <w:pPr>
+        <w:rPr>
+          <w:rFonts w:cstheme="minorHAnsi"/>
+        </w:rPr>
+      </w:pPr>
+    </w:p>
+    <w:p>
+      <w:pPr>
+        <w:rPr>
+          <w:rFonts w:cstheme="minorHAnsi"/>
+        </w:rPr>
+      </w:pPr>
+      <w:r>
+        <w:rPr>
+          <w:rFonts w:cstheme="minorHAnsi"/>
+        </w:rPr>
+        <w:t xml:space="preserve">The analysis was only performed on students who were able to successfully use the Eclipse plug-in described earlier.  It was impossible to gather data from students who did not use the plug-in.  </w:t>
+      </w:r>
+      <w:r>
+        <w:rPr>
+          <w:rFonts w:cstheme="minorHAnsi"/>
+        </w:rPr>
+        <w:t xml:space="preserve">In CS 6700, students are assigned two separate scores.  The Process Score is given for students who follow the correct process in creating their code and additional artifacts.  The </w:t>
+      </w:r>
+      <w:r>
+        <w:rPr>
+          <w:rFonts w:cstheme="minorHAnsi"/>
+        </w:rPr>
+        <w:lastRenderedPageBreak/>
+        <w:t xml:space="preserve">Product Score is awarded based on how well the code passes a number of acceptance tests that check for conformance to the given specifications.  </w:t>
+      </w:r>
+    </w:p>
+    <w:p>
+      <w:pPr>
+        <w:rPr>
+          <w:rFonts w:cstheme="minorHAnsi"/>
+        </w:rPr>
+      </w:pPr>
+    </w:p>
+    <w:p>
+      <w:pPr>
+        <w:rPr>
+          <w:rFonts w:cstheme="minorHAnsi"/>
+        </w:rPr>
+      </w:pPr>
+      <w:r>
+        <w:rPr>
+          <w:rFonts w:cstheme="minorHAnsi"/>
+        </w:rPr>
+        <w:t>T</w:t>
+      </w:r>
+      <w:r>
+        <w:rPr>
+          <w:rFonts w:cstheme="minorHAnsi"/>
+        </w:rPr>
+        <w:t xml:space="preserve">here does appear to be a correlation between the grade assigned by the Python software and the grade assigned by the GTA.  </w:t>
+      </w:r>
+      <w:r>
+        <w:rPr>
+          <w:rFonts w:cstheme="minorHAnsi"/>
+        </w:rPr>
+        <w:t xml:space="preserve">In early assignments, the students are mostly not familiar with Test-Driven Development.  As the semester progresses and they become more familiar with TDD expectations, many students begin to write their code following the TDD process.  By the end of the semester, it appears that their ability to perform TDD </w:t>
+      </w:r>
+      <w:r>
+        <w:rPr>
+          <w:rFonts w:cstheme="minorHAnsi"/>
+        </w:rPr>
+        <w:t>has at least some bearing on the quality of the product that they produce.</w:t>
+      </w:r>
+    </w:p>
+    <w:p>
+      <w:pPr>
+        <w:rPr>
+          <w:rFonts w:cstheme="minorHAnsi"/>
+        </w:rPr>
+      </w:pPr>
+    </w:p>
+    <w:p>
+      <w:pPr>
+        <w:rPr>
+          <w:rFonts w:cstheme="minorHAnsi"/>
+        </w:rPr>
+      </w:pPr>
+    </w:p>
+    <w:p>
+      <w:pPr>
+        <w:rPr>
+          <w:rFonts w:cstheme="minorHAnsi"/>
+        </w:rPr>
+      </w:pPr>
+    </w:p>
+    <w:p>
+      <w:pPr>
+        <w:rPr>
+          <w:rFonts w:cstheme="minorHAnsi"/>
+        </w:rPr>
+      </w:pPr>
+    </w:p>
+    <w:tbl>
+      <w:tblPr>
+        <w:tblStyle w:val="TableGrid"/>
+        <w:tblW w:w="0" w:type="auto"/>
+        <w:tblInd w:w="720" w:type="dxa"/>
+        <w:tblLook w:val="04A0" w:firstRow="1" w:lastRow="0" w:firstColumn="1" w:lastColumn="0" w:noHBand="0" w:noVBand="1"/>
+      </w:tblPr>
+      <w:tblGrid>
+        <w:gridCol w:w="2989"/>
+        <w:gridCol w:w="2882"/>
+        <w:gridCol w:w="2759"/>
+      </w:tblGrid>
+      <w:tr>
+        <w:tc>
+          <w:tcPr>
+            <w:tcW w:w="2989" w:type="dxa"/>
+          </w:tcPr>
+          <w:p>
+            <w:pPr>
+              <w:rPr>
+                <w:rFonts w:cstheme="minorHAnsi"/>
+              </w:rPr>
+            </w:pPr>
+          </w:p>
+          <w:p>
+            <w:pPr>
+              <w:rPr>
+                <w:rFonts w:cstheme="minorHAnsi"/>
+              </w:rPr>
+            </w:pPr>
+          </w:p>
+        </w:tc>
+        <w:tc>
+          <w:tcPr>
+            <w:tcW w:w="2882" w:type="dxa"/>
+          </w:tcPr>
+          <w:p>
+            <w:pPr>
+              <w:rPr>
+                <w:rFonts w:cstheme="minorHAnsi"/>
+              </w:rPr>
+            </w:pPr>
+            <w:r>
+              <w:rPr>
+                <w:rFonts w:cstheme="minorHAnsi"/>
+              </w:rPr>
+              <w:t>Lower bound – LOC add</w:t>
+            </w:r>
+          </w:p>
+        </w:tc>
+        <w:tc>
+          <w:tcPr>
+            <w:tcW w:w="2759" w:type="dxa"/>
+          </w:tcPr>
+          <w:p>
+            <w:pPr>
+              <w:rPr>
+                <w:rFonts w:cstheme="minorHAnsi"/>
+              </w:rPr>
+            </w:pPr>
+            <w:r>
+              <w:rPr>
+                <w:rFonts w:cstheme="minorHAnsi"/>
+              </w:rPr>
+              <w:t>Upper bound – LOC add</w:t>
+            </w:r>
+          </w:p>
+        </w:tc>
+      </w:tr>
+      <w:tr>
+        <w:tc>
+          <w:tcPr>
+            <w:tcW w:w="2989" w:type="dxa"/>
+          </w:tcPr>
+          <w:p>
+            <w:pPr>
+              <w:rPr>
+                <w:rFonts w:cstheme="minorHAnsi"/>
+                <w:sz w:val="24"/>
+                <w:szCs w:val="24"/>
+              </w:rPr>
+            </w:pPr>
+            <w:r>
+              <w:rPr>
+                <w:rFonts w:cstheme="minorHAnsi"/>
+                <w:sz w:val="24"/>
+                <w:szCs w:val="24"/>
+              </w:rPr>
+              <w:t>Null</w:t>
+            </w:r>
+          </w:p>
+        </w:tc>
+        <w:tc>
+          <w:tcPr>
+            <w:tcW w:w="2882" w:type="dxa"/>
+          </w:tcPr>
+          <w:p>
+            <w:pPr>
+              <w:rPr>
+                <w:rFonts w:cstheme="minorHAnsi"/>
+              </w:rPr>
+            </w:pPr>
+            <w:r>
+              <w:rPr>
+                <w:rFonts w:cstheme="minorHAnsi"/>
+              </w:rPr>
+              <w:t>1</w:t>
+            </w:r>
+          </w:p>
+        </w:tc>
+        <w:tc>
+          <w:tcPr>
+            <w:tcW w:w="2759" w:type="dxa"/>
+          </w:tcPr>
+          <w:p>
+            <w:pPr>
+              <w:rPr>
+                <w:rFonts w:cstheme="minorHAnsi"/>
+              </w:rPr>
+            </w:pPr>
+            <w:r>
+              <w:rPr>
+                <w:rFonts w:cstheme="minorHAnsi"/>
+              </w:rPr>
+              <w:t>1</w:t>
+            </w:r>
+          </w:p>
+        </w:tc>
+      </w:tr>
+      <w:tr>
+        <w:tc>
+          <w:tcPr>
+            <w:tcW w:w="2989" w:type="dxa"/>
+          </w:tcPr>
+          <w:p>
+            <w:pPr>
+              <w:rPr>
+                <w:rFonts w:cstheme="minorHAnsi"/>
+                <w:sz w:val="24"/>
+                <w:szCs w:val="24"/>
+              </w:rPr>
+            </w:pPr>
+            <w:r>
+              <w:rPr>
+                <w:rFonts w:cstheme="minorHAnsi"/>
+                <w:sz w:val="24"/>
+                <w:szCs w:val="24"/>
+              </w:rPr>
+              <w:t>Null to Constant</w:t>
+            </w:r>
+          </w:p>
+        </w:tc>
+        <w:tc>
+          <w:tcPr>
+            <w:tcW w:w="2882" w:type="dxa"/>
+          </w:tcPr>
+          <w:p>
+            <w:pPr>
+              <w:rPr>
+                <w:rFonts w:cstheme="minorHAnsi"/>
+              </w:rPr>
+            </w:pPr>
+            <w:r>
+              <w:rPr>
+                <w:rFonts w:cstheme="minorHAnsi"/>
+              </w:rPr>
+              <w:t>0</w:t>
+            </w:r>
+          </w:p>
+        </w:tc>
+        <w:tc>
+          <w:tcPr>
+            <w:tcW w:w="2759" w:type="dxa"/>
+          </w:tcPr>
+          <w:p>
+            <w:pPr>
+              <w:rPr>
+                <w:rFonts w:cstheme="minorHAnsi"/>
+              </w:rPr>
+            </w:pPr>
+            <w:r>
+              <w:rPr>
+                <w:rFonts w:cstheme="minorHAnsi"/>
+              </w:rPr>
+              <w:t>1</w:t>
+            </w:r>
+          </w:p>
+        </w:tc>
+      </w:tr>
+      <w:tr>
+        <w:tc>
+          <w:tcPr>
+            <w:tcW w:w="2989" w:type="dxa"/>
+          </w:tcPr>
+          <w:p>
+            <w:pPr>
+              <w:rPr>
+                <w:rFonts w:cstheme="minorHAnsi"/>
+                <w:sz w:val="24"/>
+                <w:szCs w:val="24"/>
+              </w:rPr>
+            </w:pPr>
+            <w:r>
+              <w:rPr>
+                <w:rFonts w:cstheme="minorHAnsi"/>
+                <w:sz w:val="24"/>
+                <w:szCs w:val="24"/>
+              </w:rPr>
+              <w:t>Constant to Variable</w:t>
+            </w:r>
+          </w:p>
+        </w:tc>
+        <w:tc>
+          <w:tcPr>
+            <w:tcW w:w="2882" w:type="dxa"/>
+          </w:tcPr>
+          <w:p>
+            <w:pPr>
+              <w:rPr>
+                <w:rFonts w:cstheme="minorHAnsi"/>
+              </w:rPr>
+            </w:pPr>
+            <w:r>
+              <w:rPr>
+                <w:rFonts w:cstheme="minorHAnsi"/>
+              </w:rPr>
+              <w:t>0</w:t>
+            </w:r>
+          </w:p>
+        </w:tc>
+        <w:tc>
+          <w:tcPr>
+            <w:tcW w:w="2759" w:type="dxa"/>
+          </w:tcPr>
+          <w:p>
+            <w:pPr>
+              <w:rPr>
+                <w:rFonts w:cstheme="minorHAnsi"/>
+              </w:rPr>
+            </w:pPr>
+            <w:r>
+              <w:rPr>
+                <w:rFonts w:cstheme="minorHAnsi"/>
+              </w:rPr>
+              <w:t>1</w:t>
+            </w:r>
+          </w:p>
+        </w:tc>
+      </w:tr>
+      <w:tr>
+        <w:tc>
+          <w:tcPr>
+            <w:tcW w:w="2989" w:type="dxa"/>
+          </w:tcPr>
+          <w:p>
+            <w:pPr>
+              <w:rPr>
+                <w:rFonts w:cstheme="minorHAnsi"/>
+                <w:sz w:val="24"/>
+                <w:szCs w:val="24"/>
+              </w:rPr>
+            </w:pPr>
+            <w:r>
+              <w:rPr>
+                <w:rFonts w:cstheme="minorHAnsi"/>
+                <w:sz w:val="24"/>
+                <w:szCs w:val="24"/>
+              </w:rPr>
+              <w:t>Add Computation</w:t>
+            </w:r>
+          </w:p>
+        </w:tc>
+        <w:tc>
+          <w:tcPr>
+            <w:tcW w:w="2882" w:type="dxa"/>
+          </w:tcPr>
+          <w:p>
+            <w:pPr>
+              <w:rPr>
+                <w:rFonts w:cstheme="minorHAnsi"/>
+              </w:rPr>
+            </w:pPr>
+            <w:r>
+              <w:rPr>
+                <w:rFonts w:cstheme="minorHAnsi"/>
+              </w:rPr>
+              <w:t>1</w:t>
+            </w:r>
+          </w:p>
+        </w:tc>
+        <w:tc>
+          <w:tcPr>
+            <w:tcW w:w="2759" w:type="dxa"/>
+          </w:tcPr>
+          <w:p>
+            <w:pPr>
+              <w:rPr>
+                <w:rFonts w:cstheme="minorHAnsi"/>
+              </w:rPr>
+            </w:pPr>
+            <w:r>
+              <w:rPr>
+                <w:rFonts w:cstheme="minorHAnsi"/>
+              </w:rPr>
+              <w:t>3</w:t>
+            </w:r>
+          </w:p>
+        </w:tc>
+      </w:tr>
+      <w:tr>
+        <w:tc>
+          <w:tcPr>
+            <w:tcW w:w="2989" w:type="dxa"/>
+          </w:tcPr>
+          <w:p>
+            <w:pPr>
+              <w:rPr>
+                <w:rFonts w:cstheme="minorHAnsi"/>
+                <w:sz w:val="24"/>
+                <w:szCs w:val="24"/>
+              </w:rPr>
+            </w:pPr>
+            <w:r>
+              <w:rPr>
+                <w:rFonts w:cstheme="minorHAnsi"/>
+                <w:sz w:val="24"/>
+                <w:szCs w:val="24"/>
+              </w:rPr>
+              <w:t>Split Flow</w:t>
+            </w:r>
+          </w:p>
+        </w:tc>
+        <w:tc>
+          <w:tcPr>
+            <w:tcW w:w="2882" w:type="dxa"/>
+          </w:tcPr>
+          <w:p>
+            <w:pPr>
+              <w:rPr>
+                <w:rFonts w:cstheme="minorHAnsi"/>
+              </w:rPr>
+            </w:pPr>
+            <w:r>
+              <w:rPr>
+                <w:rFonts w:cstheme="minorHAnsi"/>
+              </w:rPr>
+              <w:t>2</w:t>
+            </w:r>
+          </w:p>
+        </w:tc>
+        <w:tc>
+          <w:tcPr>
+            <w:tcW w:w="2759" w:type="dxa"/>
+          </w:tcPr>
+          <w:p>
+            <w:pPr>
+              <w:rPr>
+                <w:rFonts w:cstheme="minorHAnsi"/>
+              </w:rPr>
+            </w:pPr>
+            <w:r>
+              <w:rPr>
+                <w:rFonts w:cstheme="minorHAnsi"/>
+              </w:rPr>
+              <w:t>5</w:t>
+            </w:r>
+          </w:p>
+        </w:tc>
+      </w:tr>
+      <w:tr>
+        <w:tc>
+          <w:tcPr>
+            <w:tcW w:w="2989" w:type="dxa"/>
+          </w:tcPr>
+          <w:p>
+            <w:pPr>
+              <w:rPr>
+                <w:rFonts w:cstheme="minorHAnsi"/>
+                <w:sz w:val="24"/>
+                <w:szCs w:val="24"/>
+              </w:rPr>
+            </w:pPr>
+            <w:r>
+              <w:rPr>
+                <w:rFonts w:cstheme="minorHAnsi"/>
+                <w:sz w:val="24"/>
+                <w:szCs w:val="24"/>
+              </w:rPr>
+              <w:t>Variable to Array</w:t>
+            </w:r>
+          </w:p>
+        </w:tc>
+        <w:tc>
+          <w:tcPr>
+            <w:tcW w:w="2882" w:type="dxa"/>
+          </w:tcPr>
+          <w:p>
+            <w:pPr>
+              <w:rPr>
+                <w:rFonts w:cstheme="minorHAnsi"/>
+              </w:rPr>
+            </w:pPr>
+            <w:r>
+              <w:rPr>
+                <w:rFonts w:cstheme="minorHAnsi"/>
+              </w:rPr>
+              <w:t>0</w:t>
+            </w:r>
+          </w:p>
+        </w:tc>
+        <w:tc>
+          <w:tcPr>
+            <w:tcW w:w="2759" w:type="dxa"/>
+          </w:tcPr>
+          <w:p>
+            <w:pPr>
+              <w:rPr>
+                <w:rFonts w:cstheme="minorHAnsi"/>
+              </w:rPr>
+            </w:pPr>
+            <w:r>
+              <w:rPr>
+                <w:rFonts w:cstheme="minorHAnsi"/>
+              </w:rPr>
+              <w:t>4</w:t>
+            </w:r>
+          </w:p>
+        </w:tc>
+      </w:tr>
+      <w:tr>
+        <w:tc>
+          <w:tcPr>
+            <w:tcW w:w="2989" w:type="dxa"/>
+          </w:tcPr>
+          <w:p>
+            <w:pPr>
+              <w:rPr>
+                <w:rFonts w:cstheme="minorHAnsi"/>
+                <w:sz w:val="24"/>
+                <w:szCs w:val="24"/>
+              </w:rPr>
+            </w:pPr>
+            <w:r>
+              <w:rPr>
+                <w:rFonts w:cstheme="minorHAnsi"/>
+                <w:sz w:val="24"/>
+                <w:szCs w:val="24"/>
+              </w:rPr>
+              <w:t>Array to Container</w:t>
+            </w:r>
+          </w:p>
+        </w:tc>
+        <w:tc>
+          <w:tcPr>
+            <w:tcW w:w="2882" w:type="dxa"/>
+          </w:tcPr>
+          <w:p>
+            <w:pPr>
+              <w:rPr>
+                <w:rFonts w:cstheme="minorHAnsi"/>
+              </w:rPr>
+            </w:pPr>
+            <w:r>
+              <w:rPr>
+                <w:rFonts w:cstheme="minorHAnsi"/>
+              </w:rPr>
+              <w:t>0</w:t>
+            </w:r>
+          </w:p>
+        </w:tc>
+        <w:tc>
+          <w:tcPr>
+            <w:tcW w:w="2759" w:type="dxa"/>
+          </w:tcPr>
+          <w:p>
+            <w:pPr>
+              <w:rPr>
+                <w:rFonts w:cstheme="minorHAnsi"/>
+              </w:rPr>
+            </w:pPr>
+            <w:r>
+              <w:rPr>
+                <w:rFonts w:cstheme="minorHAnsi"/>
+              </w:rPr>
+              <w:t>4</w:t>
+            </w:r>
+          </w:p>
+        </w:tc>
+      </w:tr>
+      <w:tr>
+        <w:tc>
+          <w:tcPr>
+            <w:tcW w:w="2989" w:type="dxa"/>
+          </w:tcPr>
+          <w:p>
+            <w:pPr>
+              <w:rPr>
+                <w:rFonts w:cstheme="minorHAnsi"/>
+                <w:sz w:val="24"/>
+                <w:szCs w:val="24"/>
+              </w:rPr>
+            </w:pPr>
+            <w:r>
+              <w:rPr>
+                <w:rFonts w:cstheme="minorHAnsi"/>
+                <w:sz w:val="24"/>
+                <w:szCs w:val="24"/>
+              </w:rPr>
+              <w:t>If to While</w:t>
+            </w:r>
+          </w:p>
+        </w:tc>
+        <w:tc>
+          <w:tcPr>
+            <w:tcW w:w="2882" w:type="dxa"/>
+          </w:tcPr>
+          <w:p>
+            <w:pPr>
+              <w:rPr>
+                <w:rFonts w:cstheme="minorHAnsi"/>
+              </w:rPr>
+            </w:pPr>
+            <w:r>
+              <w:rPr>
+                <w:rFonts w:cstheme="minorHAnsi"/>
+              </w:rPr>
+              <w:t>0</w:t>
+            </w:r>
+          </w:p>
+        </w:tc>
+        <w:tc>
+          <w:tcPr>
+            <w:tcW w:w="2759" w:type="dxa"/>
+          </w:tcPr>
+          <w:p>
+            <w:pPr>
+              <w:rPr>
+                <w:rFonts w:cstheme="minorHAnsi"/>
+              </w:rPr>
+            </w:pPr>
+            <w:r>
+              <w:rPr>
+                <w:rFonts w:cstheme="minorHAnsi"/>
+              </w:rPr>
+              <w:t>3</w:t>
+            </w:r>
+          </w:p>
+        </w:tc>
+      </w:tr>
+      <w:tr>
+        <w:tc>
+          <w:tcPr>
+            <w:tcW w:w="2989" w:type="dxa"/>
+          </w:tcPr>
+          <w:p>
+            <w:pPr>
+              <w:rPr>
+                <w:rFonts w:cstheme="minorHAnsi"/>
+                <w:sz w:val="24"/>
+                <w:szCs w:val="24"/>
+              </w:rPr>
+            </w:pPr>
+            <w:r>
+              <w:rPr>
+                <w:rFonts w:cstheme="minorHAnsi"/>
+                <w:sz w:val="24"/>
+                <w:szCs w:val="24"/>
+              </w:rPr>
+              <w:t>Recurse</w:t>
+            </w:r>
+          </w:p>
+        </w:tc>
+        <w:tc>
+          <w:tcPr>
+            <w:tcW w:w="2882" w:type="dxa"/>
+          </w:tcPr>
+          <w:p>
+            <w:pPr>
+              <w:rPr>
+                <w:rFonts w:cstheme="minorHAnsi"/>
+              </w:rPr>
+            </w:pPr>
+            <w:r>
+              <w:rPr>
+                <w:rFonts w:cstheme="minorHAnsi"/>
+              </w:rPr>
+              <w:t>1</w:t>
+            </w:r>
+          </w:p>
+        </w:tc>
+        <w:tc>
+          <w:tcPr>
+            <w:tcW w:w="2759" w:type="dxa"/>
+          </w:tcPr>
+          <w:p>
+            <w:pPr>
+              <w:rPr>
+                <w:rFonts w:cstheme="minorHAnsi"/>
+              </w:rPr>
+            </w:pPr>
+            <w:r>
+              <w:rPr>
+                <w:rFonts w:cstheme="minorHAnsi"/>
+              </w:rPr>
+              <w:t>3</w:t>
+            </w:r>
+          </w:p>
+        </w:tc>
+      </w:tr>
+      <w:tr>
+        <w:tc>
+          <w:tcPr>
+            <w:tcW w:w="2989" w:type="dxa"/>
+          </w:tcPr>
+          <w:p>
+            <w:pPr>
+              <w:rPr>
+                <w:rFonts w:cstheme="minorHAnsi"/>
+                <w:sz w:val="24"/>
+                <w:szCs w:val="24"/>
+              </w:rPr>
+            </w:pPr>
+            <w:r>
+              <w:rPr>
+                <w:rFonts w:cstheme="minorHAnsi"/>
+                <w:sz w:val="24"/>
+                <w:szCs w:val="24"/>
+              </w:rPr>
+              <w:t>Iterate</w:t>
+            </w:r>
+          </w:p>
+        </w:tc>
+        <w:tc>
+          <w:tcPr>
+            <w:tcW w:w="2882" w:type="dxa"/>
+          </w:tcPr>
+          <w:p>
+            <w:pPr>
+              <w:rPr>
+                <w:rFonts w:cstheme="minorHAnsi"/>
+              </w:rPr>
+            </w:pPr>
+            <w:r>
+              <w:rPr>
+                <w:rFonts w:cstheme="minorHAnsi"/>
+              </w:rPr>
+              <w:t>0</w:t>
+            </w:r>
+          </w:p>
+        </w:tc>
+        <w:tc>
+          <w:tcPr>
+            <w:tcW w:w="2759" w:type="dxa"/>
+          </w:tcPr>
+          <w:p>
+            <w:pPr>
+              <w:rPr>
+                <w:rFonts w:cstheme="minorHAnsi"/>
+              </w:rPr>
+            </w:pPr>
+            <w:r>
+              <w:rPr>
+                <w:rFonts w:cstheme="minorHAnsi"/>
+              </w:rPr>
+              <w:t>4</w:t>
+            </w:r>
+          </w:p>
+        </w:tc>
+      </w:tr>
+      <w:tr>
+        <w:tc>
+          <w:tcPr>
+            <w:tcW w:w="2989" w:type="dxa"/>
+          </w:tcPr>
+          <w:p>
+            <w:pPr>
+              <w:rPr>
+                <w:rFonts w:cstheme="minorHAnsi"/>
+                <w:sz w:val="24"/>
+                <w:szCs w:val="24"/>
+              </w:rPr>
+            </w:pPr>
+            <w:r>
+              <w:rPr>
+                <w:rFonts w:cstheme="minorHAnsi"/>
+                <w:sz w:val="24"/>
+                <w:szCs w:val="24"/>
+              </w:rPr>
+              <w:t>Assign</w:t>
+            </w:r>
+          </w:p>
+        </w:tc>
+        <w:tc>
+          <w:tcPr>
+            <w:tcW w:w="2882" w:type="dxa"/>
+          </w:tcPr>
+          <w:p>
+            <w:pPr>
+              <w:rPr>
+                <w:rFonts w:cstheme="minorHAnsi"/>
+              </w:rPr>
+            </w:pPr>
+            <w:r>
+              <w:rPr>
+                <w:rFonts w:cstheme="minorHAnsi"/>
+              </w:rPr>
+              <w:t>1</w:t>
+            </w:r>
+          </w:p>
+        </w:tc>
+        <w:tc>
+          <w:tcPr>
+            <w:tcW w:w="2759" w:type="dxa"/>
+          </w:tcPr>
+          <w:p>
+            <w:pPr>
+              <w:rPr>
+                <w:rFonts w:cstheme="minorHAnsi"/>
+              </w:rPr>
+            </w:pPr>
+            <w:r>
+              <w:rPr>
+                <w:rFonts w:cstheme="minorHAnsi"/>
+              </w:rPr>
+              <w:t>3</w:t>
+            </w:r>
+          </w:p>
+        </w:tc>
+      </w:tr>
+      <w:tr>
+        <w:tc>
+          <w:tcPr>
+            <w:tcW w:w="2989" w:type="dxa"/>
+          </w:tcPr>
+          <w:p>
+            <w:pPr>
+              <w:rPr>
+                <w:rFonts w:cstheme="minorHAnsi"/>
+                <w:sz w:val="24"/>
+                <w:szCs w:val="24"/>
+              </w:rPr>
+            </w:pPr>
+            <w:r>
+              <w:rPr>
+                <w:rFonts w:cstheme="minorHAnsi"/>
+                <w:sz w:val="24"/>
+                <w:szCs w:val="24"/>
+              </w:rPr>
+              <w:t>Add Case</w:t>
+            </w:r>
+          </w:p>
+        </w:tc>
+        <w:tc>
+          <w:tcPr>
+            <w:tcW w:w="2882" w:type="dxa"/>
+          </w:tcPr>
+          <w:p>
+            <w:pPr>
+              <w:rPr>
+                <w:rFonts w:cstheme="minorHAnsi"/>
+              </w:rPr>
+            </w:pPr>
+            <w:r>
+              <w:rPr>
+                <w:rFonts w:cstheme="minorHAnsi"/>
+              </w:rPr>
+              <w:t>2</w:t>
+            </w:r>
+          </w:p>
+        </w:tc>
+        <w:tc>
+          <w:tcPr>
+            <w:tcW w:w="2759" w:type="dxa"/>
+          </w:tcPr>
+          <w:p>
+            <w:pPr>
+              <w:rPr>
+                <w:rFonts w:cstheme="minorHAnsi"/>
+              </w:rPr>
+            </w:pPr>
+            <w:r>
+              <w:rPr>
+                <w:rFonts w:cstheme="minorHAnsi"/>
+              </w:rPr>
+              <w:t>5</w:t>
+            </w:r>
+          </w:p>
+        </w:tc>
+      </w:tr>
+      <w:tr>
+        <w:tc>
+          <w:tcPr>
+            <w:tcW w:w="2989" w:type="dxa"/>
+          </w:tcPr>
+          <w:p>
+            <w:pPr>
+              <w:rPr>
+                <w:rFonts w:cstheme="minorHAnsi"/>
+              </w:rPr>
+            </w:pPr>
+          </w:p>
+        </w:tc>
+        <w:tc>
+          <w:tcPr>
+            <w:tcW w:w="2882" w:type="dxa"/>
+          </w:tcPr>
+          <w:p>
+            <w:pPr>
+              <w:rPr>
+                <w:rFonts w:cstheme="minorHAnsi"/>
+              </w:rPr>
+            </w:pPr>
+          </w:p>
+        </w:tc>
+        <w:tc>
+          <w:tcPr>
+            <w:tcW w:w="2759" w:type="dxa"/>
+          </w:tcPr>
+          <w:p>
+            <w:pPr>
+              <w:rPr>
+                <w:rFonts w:cstheme="minorHAnsi"/>
+              </w:rPr>
+            </w:pPr>
+          </w:p>
+        </w:tc>
+      </w:tr>
+      <w:tr>
+        <w:tc>
+          <w:tcPr>
+            <w:tcW w:w="2989" w:type="dxa"/>
+          </w:tcPr>
+          <w:p>
+            <w:pPr>
+              <w:rPr>
+                <w:rFonts w:cstheme="minorHAnsi"/>
+              </w:rPr>
+            </w:pPr>
+          </w:p>
+        </w:tc>
+        <w:tc>
+          <w:tcPr>
+            <w:tcW w:w="2882" w:type="dxa"/>
+          </w:tcPr>
+          <w:p>
+            <w:pPr>
+              <w:rPr>
+                <w:rFonts w:cstheme="minorHAnsi"/>
+              </w:rPr>
+            </w:pPr>
+          </w:p>
+        </w:tc>
+        <w:tc>
+          <w:tcPr>
+            <w:tcW w:w="2759" w:type="dxa"/>
+          </w:tcPr>
+          <w:p>
+            <w:pPr>
+              <w:rPr>
+                <w:rFonts w:cstheme="minorHAnsi"/>
+              </w:rPr>
+            </w:pPr>
+          </w:p>
+        </w:tc>
+      </w:tr>
+    </w:tbl>
     <w:p>
       <w:pPr>
         <w:rPr>
@@ -4369,8 +5236,6 @@
           <w:rFonts w:cstheme="minorHAnsi"/>
         </w:rPr>
       </w:pPr>
-      <w:bookmarkStart w:id="0" w:name="_GoBack"/>
-      <w:bookmarkEnd w:id="0"/>
     </w:p>
     <w:p>
       <w:pPr>
@@ -4409,7 +5274,7 @@
           <w:rFonts w:asciiTheme="minorHAnsi" w:hAnsiTheme="minorHAnsi" w:cstheme="minorHAnsi"/>
           <w:color w:val="242729"/>
         </w:rPr>
-        <w:t xml:space="preserve">Different people will have different testing strategies based on this philosophy, but that seems reasonable to me given the immature state of understanding of how tests can best fit into the inner loop of coding. Ten or twenty years from now we'll likely have a more universal theory of which tests to write, which tests not to write, and how to tell the difference. In the meantime, experimentation </w:t>
+        <w:t xml:space="preserve">Different people will have different testing strategies based on this philosophy, but that seems reasonable to me given the immature state of understanding of </w:t>
       </w:r>
       <w:r>
         <w:rPr>
@@ -4417,14 +5282,7 @@
           <w:color w:val="242729"/>
         </w:rPr>
         <w:lastRenderedPageBreak/>
-        <w:t>seems in order.</w:t>
-      </w:r>
-      <w:r>
-        <w:rPr>
-          <w:rFonts w:asciiTheme="minorHAnsi" w:hAnsiTheme="minorHAnsi" w:cstheme="minorHAnsi"/>
-          <w:color w:val="242729"/>
-        </w:rPr>
-        <w:t xml:space="preserve">  (Kent Beck, </w:t>
+        <w:t xml:space="preserve">how tests can best fit into the inner loop of coding. Ten or twenty years from now we'll likely have a more universal theory of which tests to write, which tests not to write, and how to tell the difference. In the meantime, experimentation seems in order.  (Kent Beck, </w:t>
       </w:r>
       <w:r>
         <w:rPr>
@@ -4567,6 +5425,92 @@
     </w:lvl>
   </w:abstractNum>
   <w:abstractNum w:abstractNumId="1" w15:restartNumberingAfterBreak="0">
+    <w:nsid w:val="315B316F"/>
+    <w:multiLevelType w:val="hybridMultilevel"/>
+    <w:tmpl w:val="76F07B1A"/>
+    <w:lvl w:ilvl="0" w:tplc="0409000F">
+      <w:start w:val="1"/>
+      <w:numFmt w:val="decimal"/>
+      <w:lvlText w:val="%1."/>
+      <w:lvlJc w:val="left"/>
+      <w:pPr>
+        <w:ind w:left="720" w:hanging="360"/>
+      </w:pPr>
+    </w:lvl>
+    <w:lvl w:ilvl="1" w:tplc="04090019" w:tentative="1">
+      <w:start w:val="1"/>
+      <w:numFmt w:val="lowerLetter"/>
+      <w:lvlText w:val="%2."/>
+      <w:lvlJc w:val="left"/>
+      <w:pPr>
+        <w:ind w:left="1440" w:hanging="360"/>
+      </w:pPr>
+    </w:lvl>
+    <w:lvl w:ilvl="2" w:tplc="0409001B" w:tentative="1">
+      <w:start w:val="1"/>
+      <w:numFmt w:val="lowerRoman"/>
+      <w:lvlText w:val="%3."/>
+      <w:lvlJc w:val="right"/>
+      <w:pPr>
+        <w:ind w:left="2160" w:hanging="180"/>
+      </w:pPr>
+    </w:lvl>
+    <w:lvl w:ilvl="3" w:tplc="0409000F" w:tentative="1">
+      <w:start w:val="1"/>
+      <w:numFmt w:val="decimal"/>
+      <w:lvlText w:val="%4."/>
+      <w:lvlJc w:val="left"/>
+      <w:pPr>
+        <w:ind w:left="2880" w:hanging="360"/>
+      </w:pPr>
+    </w:lvl>
+    <w:lvl w:ilvl="4" w:tplc="04090019" w:tentative="1">
+      <w:start w:val="1"/>
+      <w:numFmt w:val="lowerLetter"/>
+      <w:lvlText w:val="%5."/>
+      <w:lvlJc w:val="left"/>
+      <w:pPr>
+        <w:ind w:left="3600" w:hanging="360"/>
+      </w:pPr>
+    </w:lvl>
+    <w:lvl w:ilvl="5" w:tplc="0409001B" w:tentative="1">
+      <w:start w:val="1"/>
+      <w:numFmt w:val="lowerRoman"/>
+      <w:lvlText w:val="%6."/>
+      <w:lvlJc w:val="right"/>
+      <w:pPr>
+        <w:ind w:left="4320" w:hanging="180"/>
+      </w:pPr>
+    </w:lvl>
+    <w:lvl w:ilvl="6" w:tplc="0409000F" w:tentative="1">
+      <w:start w:val="1"/>
+      <w:numFmt w:val="decimal"/>
+      <w:lvlText w:val="%7."/>
+      <w:lvlJc w:val="left"/>
+      <w:pPr>
+        <w:ind w:left="5040" w:hanging="360"/>
+      </w:pPr>
+    </w:lvl>
+    <w:lvl w:ilvl="7" w:tplc="04090019" w:tentative="1">
+      <w:start w:val="1"/>
+      <w:numFmt w:val="lowerLetter"/>
+      <w:lvlText w:val="%8."/>
+      <w:lvlJc w:val="left"/>
+      <w:pPr>
+        <w:ind w:left="5760" w:hanging="360"/>
+      </w:pPr>
+    </w:lvl>
+    <w:lvl w:ilvl="8" w:tplc="0409001B" w:tentative="1">
+      <w:start w:val="1"/>
+      <w:numFmt w:val="lowerRoman"/>
+      <w:lvlText w:val="%9."/>
+      <w:lvlJc w:val="right"/>
+      <w:pPr>
+        <w:ind w:left="6480" w:hanging="180"/>
+      </w:pPr>
+    </w:lvl>
+  </w:abstractNum>
+  <w:abstractNum w:abstractNumId="2" w15:restartNumberingAfterBreak="0">
     <w:nsid w:val="6CCE6D37"/>
     <w:multiLevelType w:val="multilevel"/>
     <w:tmpl w:val="DF4CEBF4"/>
@@ -4710,7 +5654,7 @@
       </w:rPr>
     </w:lvl>
   </w:abstractNum>
-  <w:abstractNum w:abstractNumId="2" w15:restartNumberingAfterBreak="0">
+  <w:abstractNum w:abstractNumId="3" w15:restartNumberingAfterBreak="0">
     <w:nsid w:val="6FA84924"/>
     <w:multiLevelType w:val="hybridMultilevel"/>
     <w:tmpl w:val="76F07B1A"/>
@@ -4797,13 +5741,16 @@
     </w:lvl>
   </w:abstractNum>
   <w:num w:numId="1">
-    <w:abstractNumId w:val="1"/>
+    <w:abstractNumId w:val="2"/>
   </w:num>
   <w:num w:numId="2">
-    <w:abstractNumId w:val="2"/>
+    <w:abstractNumId w:val="3"/>
   </w:num>
   <w:num w:numId="3">
     <w:abstractNumId w:val="0"/>
+  </w:num>
+  <w:num w:numId="4">
+    <w:abstractNumId w:val="1"/>
   </w:num>
 </w:numbering>
 </file>
@@ -5556,7 +6503,7 @@
 </file>
 
 <file path=customXml/itemProps1.xml><?xml version="1.0" encoding="utf-8"?>
-<ds:datastoreItem xmlns:ds="http://schemas.openxmlformats.org/officeDocument/2006/customXml" ds:itemID="{4F143E1B-8A5C-B046-9153-13C87A58461B}">
+<ds:datastoreItem xmlns:ds="http://schemas.openxmlformats.org/officeDocument/2006/customXml" ds:itemID="{C6215D0D-D942-E345-AFE4-08A9F52B2D91}">
   <ds:schemaRefs>
     <ds:schemaRef ds:uri="http://schemas.openxmlformats.org/officeDocument/2006/bibliography"/>
   </ds:schemaRefs>

</xml_diff>

<commit_message>
Fixed problem with dates in this new batch of student submissions. Updated some files for PEP compliance.
</commit_message>
<xml_diff>
--- a/6700/TDDAnalysis/Chapter 4 musings.docx
+++ b/6700/TDDAnalysis/Chapter 4 musings.docx
@@ -12,7 +12,14 @@
         <w:rPr>
           <w:rFonts w:cstheme="minorHAnsi"/>
         </w:rPr>
-        <w:t>TDD can be somewhat</w:t>
+        <w:t xml:space="preserve">TDD can be </w:t>
+      </w:r>
+      <w:proofErr w:type="gramStart"/>
+      <w:r>
+        <w:rPr>
+          <w:rFonts w:cstheme="minorHAnsi"/>
+        </w:rPr>
+        <w:t>somewhat</w:t>
       </w:r>
       <w:r>
         <w:rPr>
@@ -24,7 +31,14 @@
         <w:rPr>
           <w:rFonts w:cstheme="minorHAnsi"/>
         </w:rPr>
-        <w:t xml:space="preserve">rstood because it is not a precisely </w:t>
+        <w:t>rstood</w:t>
+      </w:r>
+      <w:proofErr w:type="gramEnd"/>
+      <w:r>
+        <w:rPr>
+          <w:rFonts w:cstheme="minorHAnsi"/>
+        </w:rPr>
+        <w:t xml:space="preserve"> because it is not a precisely </w:t>
       </w:r>
       <w:r>
         <w:rPr>
@@ -44,8 +58,6 @@
         </w:rPr>
         <w:t xml:space="preserve">A second question was “Does TDD produce higher quality code?”  To answer that question, the question of “How is code quality defined and measured?” must be answered.  </w:t>
       </w:r>
-      <w:bookmarkStart w:id="0" w:name="_GoBack"/>
-      <w:bookmarkEnd w:id="0"/>
       <w:r>
         <w:rPr>
           <w:rFonts w:cstheme="minorHAnsi"/>
@@ -118,7 +130,21 @@
         <w:rPr>
           <w:rFonts w:cstheme="minorHAnsi"/>
         </w:rPr>
-        <w:t xml:space="preserve">Robert Martin (colloquially known as “Uncle Bob”) is a programmer and author, particularly in the realm of Agile Planning and Programming.  He is a staunch proponent of the practice of Test Driven Development, going so far as to say that “it could be considered </w:t>
+        <w:t xml:space="preserve">Robert Martin (colloquially known as “Uncle Bob”) is a programmer and author, particularly in the realm of Agile Planning and Programming.  He is a staunch proponent of the practice of </w:t>
+      </w:r>
+      <w:proofErr w:type="gramStart"/>
+      <w:r>
+        <w:rPr>
+          <w:rFonts w:cstheme="minorHAnsi"/>
+        </w:rPr>
+        <w:t>Test Driven</w:t>
+      </w:r>
+      <w:proofErr w:type="gramEnd"/>
+      <w:r>
+        <w:rPr>
+          <w:rFonts w:cstheme="minorHAnsi"/>
+        </w:rPr>
+        <w:t xml:space="preserve"> Development, going so far as to say that “it could be considered </w:t>
       </w:r>
       <w:r>
         <w:rPr>
@@ -151,7 +177,21 @@
         <w:rPr>
           <w:rFonts w:cstheme="minorHAnsi"/>
         </w:rPr>
-        <w:t xml:space="preserve">To understand this premise, the words Transformation and Priority must be examined in the context.  Martin draws a parallel between Transformations and Refactorings.  In the red/green/refactor cycle of TDD, a red condition indicates a failing test case, a green condition indicates all test cases currently pass, and refactoring is a situation where the structure of the code is modified or “cleaned up” without changing the behavior of the code.  This “clean up” is designed to make the code more readable and/or maintainable.  Martin Fowler referred to removing “bad smells” in the code.  (Refactoring, Martin Fowler, p.75)  </w:t>
+        <w:t xml:space="preserve">To understand this premise, the words Transformation and Priority must be examined in the context.  Martin draws a parallel between Transformations and </w:t>
+      </w:r>
+      <w:proofErr w:type="spellStart"/>
+      <w:r>
+        <w:rPr>
+          <w:rFonts w:cstheme="minorHAnsi"/>
+        </w:rPr>
+        <w:t>Refactorings</w:t>
+      </w:r>
+      <w:proofErr w:type="spellEnd"/>
+      <w:r>
+        <w:rPr>
+          <w:rFonts w:cstheme="minorHAnsi"/>
+        </w:rPr>
+        <w:t xml:space="preserve">.  In the red/green/refactor cycle of TDD, a red condition indicates a failing test case, a green condition indicates all test cases currently pass, and refactoring is a situation where the structure of the code is modified or “cleaned up” without changing the behavior of the code.  This “clean up” is designed to make the code more readable and/or maintainable.  Martin Fowler referred to removing “bad smells” in the code.  (Refactoring, Martin Fowler, p.75)  </w:t>
       </w:r>
     </w:p>
     <w:p>
@@ -748,7 +788,25 @@
           <w:sz w:val="24"/>
           <w:szCs w:val="24"/>
         </w:rPr>
-        <w:t>If to While</w:t>
+        <w:t xml:space="preserve">If </w:t>
+      </w:r>
+      <w:proofErr w:type="spellStart"/>
+      <w:r>
+        <w:rPr>
+          <w:rFonts w:cstheme="minorHAnsi"/>
+          <w:sz w:val="24"/>
+          <w:szCs w:val="24"/>
+        </w:rPr>
+        <w:t>to</w:t>
+      </w:r>
+      <w:proofErr w:type="spellEnd"/>
+      <w:r>
+        <w:rPr>
+          <w:rFonts w:cstheme="minorHAnsi"/>
+          <w:sz w:val="24"/>
+          <w:szCs w:val="24"/>
+        </w:rPr>
+        <w:t xml:space="preserve"> While</w:t>
       </w:r>
     </w:p>
     <w:p>
@@ -764,6 +822,7 @@
           <w:szCs w:val="24"/>
         </w:rPr>
       </w:pPr>
+      <w:proofErr w:type="spellStart"/>
       <w:r>
         <w:rPr>
           <w:rFonts w:cstheme="minorHAnsi"/>
@@ -772,6 +831,7 @@
         </w:rPr>
         <w:t>Recurse</w:t>
       </w:r>
+      <w:proofErr w:type="spellEnd"/>
     </w:p>
     <w:p>
       <w:pPr>
@@ -862,7 +922,21 @@
         <w:rPr>
           <w:rFonts w:cstheme="minorHAnsi"/>
         </w:rPr>
-        <w:t xml:space="preserve">  So to a certain degree it addresses the question of “What next?”</w:t>
+        <w:t xml:space="preserve">  </w:t>
+      </w:r>
+      <w:proofErr w:type="gramStart"/>
+      <w:r>
+        <w:rPr>
+          <w:rFonts w:cstheme="minorHAnsi"/>
+        </w:rPr>
+        <w:t>So</w:t>
+      </w:r>
+      <w:proofErr w:type="gramEnd"/>
+      <w:r>
+        <w:rPr>
+          <w:rFonts w:cstheme="minorHAnsi"/>
+        </w:rPr>
+        <w:t xml:space="preserve"> to a certain degree it addresses the question of “What next?”</w:t>
       </w:r>
     </w:p>
     <w:p>
@@ -890,11 +964,19 @@
           <w:rFonts w:eastAsia="Times New Roman" w:cstheme="minorHAnsi"/>
         </w:rPr>
       </w:pPr>
+      <w:proofErr w:type="gramStart"/>
       <w:r>
         <w:rPr>
           <w:rFonts w:eastAsia="Times New Roman" w:cstheme="minorHAnsi"/>
         </w:rPr>
-        <w:t>constant : a value</w:t>
+        <w:t>constant :</w:t>
+      </w:r>
+      <w:proofErr w:type="gramEnd"/>
+      <w:r>
+        <w:rPr>
+          <w:rFonts w:eastAsia="Times New Roman" w:cstheme="minorHAnsi"/>
+        </w:rPr>
+        <w:t xml:space="preserve"> a value</w:t>
       </w:r>
     </w:p>
     <w:p>
@@ -908,11 +990,19 @@
           <w:rFonts w:eastAsia="Times New Roman" w:cstheme="minorHAnsi"/>
         </w:rPr>
       </w:pPr>
+      <w:proofErr w:type="gramStart"/>
       <w:r>
         <w:rPr>
           <w:rFonts w:eastAsia="Times New Roman" w:cstheme="minorHAnsi"/>
         </w:rPr>
-        <w:t>scalar : a local binding, or variable</w:t>
+        <w:t>scalar :</w:t>
+      </w:r>
+      <w:proofErr w:type="gramEnd"/>
+      <w:r>
+        <w:rPr>
+          <w:rFonts w:eastAsia="Times New Roman" w:cstheme="minorHAnsi"/>
+        </w:rPr>
+        <w:t xml:space="preserve"> a local binding, or variable</w:t>
       </w:r>
     </w:p>
     <w:p>
@@ -926,11 +1016,19 @@
           <w:rFonts w:eastAsia="Times New Roman" w:cstheme="minorHAnsi"/>
         </w:rPr>
       </w:pPr>
+      <w:proofErr w:type="gramStart"/>
       <w:r>
         <w:rPr>
           <w:rFonts w:eastAsia="Times New Roman" w:cstheme="minorHAnsi"/>
         </w:rPr>
-        <w:t>invocation : calling a function/method</w:t>
+        <w:t>invocation :</w:t>
+      </w:r>
+      <w:proofErr w:type="gramEnd"/>
+      <w:r>
+        <w:rPr>
+          <w:rFonts w:eastAsia="Times New Roman" w:cstheme="minorHAnsi"/>
+        </w:rPr>
+        <w:t xml:space="preserve"> calling a function/method</w:t>
       </w:r>
     </w:p>
     <w:p>
@@ -944,12 +1042,28 @@
           <w:rFonts w:eastAsia="Times New Roman" w:cstheme="minorHAnsi"/>
         </w:rPr>
       </w:pPr>
+      <w:proofErr w:type="gramStart"/>
       <w:r>
         <w:rPr>
           <w:rFonts w:eastAsia="Times New Roman" w:cstheme="minorHAnsi"/>
         </w:rPr>
-        <w:t>conditional : if/switch/case/cond</w:t>
-      </w:r>
+        <w:t>conditional :</w:t>
+      </w:r>
+      <w:proofErr w:type="gramEnd"/>
+      <w:r>
+        <w:rPr>
+          <w:rFonts w:eastAsia="Times New Roman" w:cstheme="minorHAnsi"/>
+        </w:rPr>
+        <w:t xml:space="preserve"> if/switch/case/</w:t>
+      </w:r>
+      <w:proofErr w:type="spellStart"/>
+      <w:r>
+        <w:rPr>
+          <w:rFonts w:eastAsia="Times New Roman" w:cstheme="minorHAnsi"/>
+        </w:rPr>
+        <w:t>cond</w:t>
+      </w:r>
+      <w:proofErr w:type="spellEnd"/>
     </w:p>
     <w:p>
       <w:pPr>
@@ -966,7 +1080,21 @@
         <w:rPr>
           <w:rFonts w:eastAsia="Times New Roman" w:cstheme="minorHAnsi"/>
         </w:rPr>
-        <w:t>while loop : applies to for loops as well</w:t>
+        <w:t xml:space="preserve">while </w:t>
+      </w:r>
+      <w:proofErr w:type="gramStart"/>
+      <w:r>
+        <w:rPr>
+          <w:rFonts w:eastAsia="Times New Roman" w:cstheme="minorHAnsi"/>
+        </w:rPr>
+        <w:t>loop :</w:t>
+      </w:r>
+      <w:proofErr w:type="gramEnd"/>
+      <w:r>
+        <w:rPr>
+          <w:rFonts w:eastAsia="Times New Roman" w:cstheme="minorHAnsi"/>
+        </w:rPr>
+        <w:t xml:space="preserve"> applies to for loops as well</w:t>
       </w:r>
     </w:p>
     <w:p>
@@ -980,11 +1108,19 @@
           <w:rFonts w:eastAsia="Times New Roman" w:cstheme="minorHAnsi"/>
         </w:rPr>
       </w:pPr>
+      <w:proofErr w:type="gramStart"/>
       <w:r>
         <w:rPr>
           <w:rFonts w:eastAsia="Times New Roman" w:cstheme="minorHAnsi"/>
         </w:rPr>
-        <w:t>assignment : replacing the value of a variable”</w:t>
+        <w:t>assignment :</w:t>
+      </w:r>
+      <w:proofErr w:type="gramEnd"/>
+      <w:r>
+        <w:rPr>
+          <w:rFonts w:eastAsia="Times New Roman" w:cstheme="minorHAnsi"/>
+        </w:rPr>
+        <w:t xml:space="preserve"> replacing the value of a variable”</w:t>
       </w:r>
     </w:p>
     <w:p>
@@ -1101,7 +1237,21 @@
         <w:rPr>
           <w:rFonts w:cstheme="minorHAnsi"/>
         </w:rPr>
-        <w:t xml:space="preserve">The students initially submitted the entire git repository, and in later semesters pushed their code to Github.  </w:t>
+        <w:t xml:space="preserve">The students initially submitted the entire git repository, and in later semesters pushed their code to </w:t>
+      </w:r>
+      <w:proofErr w:type="spellStart"/>
+      <w:r>
+        <w:rPr>
+          <w:rFonts w:cstheme="minorHAnsi"/>
+        </w:rPr>
+        <w:t>Github</w:t>
+      </w:r>
+      <w:proofErr w:type="spellEnd"/>
+      <w:r>
+        <w:rPr>
+          <w:rFonts w:cstheme="minorHAnsi"/>
+        </w:rPr>
+        <w:t xml:space="preserve">.  </w:t>
       </w:r>
     </w:p>
     <w:p>
@@ -1601,7 +1751,25 @@
                 <w:sz w:val="24"/>
                 <w:szCs w:val="24"/>
               </w:rPr>
-              <w:t>+ string containing either +,-,*,/,%,math.</w:t>
+              <w:t xml:space="preserve">+ string containing either </w:t>
+            </w:r>
+            <w:proofErr w:type="gramStart"/>
+            <w:r>
+              <w:rPr>
+                <w:rFonts w:cstheme="minorHAnsi"/>
+                <w:sz w:val="24"/>
+                <w:szCs w:val="24"/>
+              </w:rPr>
+              <w:t>+,-</w:t>
+            </w:r>
+            <w:proofErr w:type="gramEnd"/>
+            <w:r>
+              <w:rPr>
+                <w:rFonts w:cstheme="minorHAnsi"/>
+                <w:sz w:val="24"/>
+                <w:szCs w:val="24"/>
+              </w:rPr>
+              <w:t>,*,/,%,math.</w:t>
             </w:r>
           </w:p>
         </w:tc>
@@ -1747,7 +1915,25 @@
                 <w:sz w:val="24"/>
                 <w:szCs w:val="24"/>
               </w:rPr>
-              <w:t>If to While</w:t>
+              <w:t xml:space="preserve">If </w:t>
+            </w:r>
+            <w:proofErr w:type="spellStart"/>
+            <w:r>
+              <w:rPr>
+                <w:rFonts w:cstheme="minorHAnsi"/>
+                <w:sz w:val="24"/>
+                <w:szCs w:val="24"/>
+              </w:rPr>
+              <w:t>to</w:t>
+            </w:r>
+            <w:proofErr w:type="spellEnd"/>
+            <w:r>
+              <w:rPr>
+                <w:rFonts w:cstheme="minorHAnsi"/>
+                <w:sz w:val="24"/>
+                <w:szCs w:val="24"/>
+              </w:rPr>
+              <w:t xml:space="preserve"> While</w:t>
             </w:r>
           </w:p>
         </w:tc>
@@ -1868,6 +2054,7 @@
                 <w:szCs w:val="24"/>
               </w:rPr>
             </w:pPr>
+            <w:proofErr w:type="spellStart"/>
             <w:r>
               <w:rPr>
                 <w:rFonts w:cstheme="minorHAnsi"/>
@@ -1876,6 +2063,7 @@
               </w:rPr>
               <w:t>Recurse</w:t>
             </w:r>
+            <w:proofErr w:type="spellEnd"/>
           </w:p>
         </w:tc>
         <w:tc>
@@ -2034,8 +2222,18 @@
                 <w:sz w:val="24"/>
                 <w:szCs w:val="24"/>
               </w:rPr>
-              <w:t>+ else or elif</w:t>
-            </w:r>
+              <w:t xml:space="preserve">+ else or </w:t>
+            </w:r>
+            <w:proofErr w:type="spellStart"/>
+            <w:r>
+              <w:rPr>
+                <w:rFonts w:cstheme="minorHAnsi"/>
+                <w:sz w:val="24"/>
+                <w:szCs w:val="24"/>
+              </w:rPr>
+              <w:t>elif</w:t>
+            </w:r>
+            <w:proofErr w:type="spellEnd"/>
           </w:p>
         </w:tc>
       </w:tr>
@@ -2071,6 +2269,8 @@
         </w:rPr>
         <w:t>recorded:</w:t>
       </w:r>
+      <w:bookmarkStart w:id="0" w:name="_GoBack"/>
+      <w:bookmarkEnd w:id="0"/>
     </w:p>
     <w:p>
       <w:pPr>
@@ -2394,7 +2594,27 @@
         <w:rPr>
           <w:rFonts w:cstheme="minorHAnsi"/>
         </w:rPr>
-        <w:t>At some point, it feels like we moved away from proving anything about the accuracy/validity of TPP.  Maybe in made more sense in class to teach TPP in conjunction with TDD?  Don’t recall for sure.)</w:t>
+        <w:t>At some point, it feels like we moved away from proving anything about the acc</w:t>
+      </w:r>
+      <w:r>
+        <w:rPr>
+          <w:rFonts w:cstheme="minorHAnsi"/>
+        </w:rPr>
+        <w:t xml:space="preserve">uracy/validity of TPP.  </w:t>
+      </w:r>
+      <w:proofErr w:type="gramStart"/>
+      <w:r>
+        <w:rPr>
+          <w:rFonts w:cstheme="minorHAnsi"/>
+        </w:rPr>
+        <w:t>Maybe it</w:t>
+      </w:r>
+      <w:proofErr w:type="gramEnd"/>
+      <w:r>
+        <w:rPr>
+          <w:rFonts w:cstheme="minorHAnsi"/>
+        </w:rPr>
+        <w:t xml:space="preserve"> made more sense in class to teach TPP in conjunction with TDD?  Don’t recall for sure.)</w:t>
       </w:r>
     </w:p>
     <w:p>
@@ -2459,7 +2679,21 @@
         <w:rPr>
           <w:rFonts w:cstheme="minorHAnsi"/>
         </w:rPr>
-        <w:t>The summary report led to additional questions about the students’ TDD performance.  Did the students alternate between Red and Green light commits?  If they were not alternating, why not?  Were their tests failing in unexpected ways on the Red Light commit, resulting in consecutive Red lights?  Was their production code not passing on their Green Light commit, resulting in a number of consecutive Green lights?  Were they adding too much code at one time, violating the TDD principle that you should only write enough code to make a single test pass?</w:t>
+        <w:t xml:space="preserve">The summary report led to additional questions about the students’ TDD performance.  Did the students alternate between Red and Green light commits?  If they were not alternating, why not?  Were their tests failing in unexpected ways on the </w:t>
+      </w:r>
+      <w:proofErr w:type="gramStart"/>
+      <w:r>
+        <w:rPr>
+          <w:rFonts w:cstheme="minorHAnsi"/>
+        </w:rPr>
+        <w:t>Red Light</w:t>
+      </w:r>
+      <w:proofErr w:type="gramEnd"/>
+      <w:r>
+        <w:rPr>
+          <w:rFonts w:cstheme="minorHAnsi"/>
+        </w:rPr>
+        <w:t xml:space="preserve"> commit, resulting in consecutive Red lights?  Was their production code not passing on their Green Light commit, resulting in a number of consecutive Green lights?  Were they adding too much code at one time, violating the TDD principle that you should only write enough code to make a single test pass?</w:t>
       </w:r>
       <w:r>
         <w:rPr>
@@ -4845,7 +5079,25 @@
                 <w:sz w:val="24"/>
                 <w:szCs w:val="24"/>
               </w:rPr>
-              <w:t>If to While</w:t>
+              <w:t xml:space="preserve">If </w:t>
+            </w:r>
+            <w:proofErr w:type="spellStart"/>
+            <w:r>
+              <w:rPr>
+                <w:rFonts w:cstheme="minorHAnsi"/>
+                <w:sz w:val="24"/>
+                <w:szCs w:val="24"/>
+              </w:rPr>
+              <w:t>to</w:t>
+            </w:r>
+            <w:proofErr w:type="spellEnd"/>
+            <w:r>
+              <w:rPr>
+                <w:rFonts w:cstheme="minorHAnsi"/>
+                <w:sz w:val="24"/>
+                <w:szCs w:val="24"/>
+              </w:rPr>
+              <w:t xml:space="preserve"> While</w:t>
             </w:r>
           </w:p>
         </w:tc>
@@ -4899,6 +5151,7 @@
                 <w:szCs w:val="24"/>
               </w:rPr>
             </w:pPr>
+            <w:proofErr w:type="spellStart"/>
             <w:r>
               <w:rPr>
                 <w:rFonts w:cstheme="minorHAnsi"/>
@@ -4907,6 +5160,7 @@
               </w:rPr>
               <w:t>Recurse</w:t>
             </w:r>
+            <w:proofErr w:type="spellEnd"/>
           </w:p>
         </w:tc>
         <w:tc>
@@ -5282,7 +5536,23 @@
           <w:color w:val="242729"/>
         </w:rPr>
         <w:lastRenderedPageBreak/>
-        <w:t xml:space="preserve">how tests can best fit into the inner loop of coding. Ten or twenty years from now we'll likely have a more universal theory of which tests to write, which tests not to write, and how to tell the difference. In the meantime, experimentation seems in order.  (Kent Beck, </w:t>
+        <w:t xml:space="preserve">how tests can best fit into the inner loop of coding. Ten or twenty years from now we'll </w:t>
+      </w:r>
+      <w:proofErr w:type="gramStart"/>
+      <w:r>
+        <w:rPr>
+          <w:rFonts w:asciiTheme="minorHAnsi" w:hAnsiTheme="minorHAnsi" w:cstheme="minorHAnsi"/>
+          <w:color w:val="242729"/>
+        </w:rPr>
+        <w:t>likely have</w:t>
+      </w:r>
+      <w:proofErr w:type="gramEnd"/>
+      <w:r>
+        <w:rPr>
+          <w:rFonts w:asciiTheme="minorHAnsi" w:hAnsiTheme="minorHAnsi" w:cstheme="minorHAnsi"/>
+          <w:color w:val="242729"/>
+        </w:rPr>
+        <w:t xml:space="preserve"> a more universal theory of which tests to write, which tests not to write, and how to tell the difference. In the meantime, experimentation seems in order.  (Kent Beck, </w:t>
       </w:r>
       <w:r>
         <w:rPr>
@@ -6503,7 +6773,7 @@
 </file>
 
 <file path=customXml/itemProps1.xml><?xml version="1.0" encoding="utf-8"?>
-<ds:datastoreItem xmlns:ds="http://schemas.openxmlformats.org/officeDocument/2006/customXml" ds:itemID="{C6215D0D-D942-E345-AFE4-08A9F52B2D91}">
+<ds:datastoreItem xmlns:ds="http://schemas.openxmlformats.org/officeDocument/2006/customXml" ds:itemID="{F58B05F9-C4BB-5449-9560-8CDA5699ADE9}">
   <ds:schemaRefs>
     <ds:schemaRef ds:uri="http://schemas.openxmlformats.org/officeDocument/2006/bibliography"/>
   </ds:schemaRefs>

</xml_diff>